<commit_message>
put hozeng's works into report
</commit_message>
<xml_diff>
--- a/doc/Project_Report.docx
+++ b/doc/Project_Report.docx
@@ -1735,7 +1735,6 @@
     <w:p>
       <w:pPr>
         <w:rPr>
-          <w:rFonts w:hint="eastAsia"/>
           <w:sz w:val="44"/>
           <w:szCs w:val="44"/>
         </w:rPr>
@@ -1777,10 +1776,10 @@
           <w:noProof/>
         </w:rPr>
         <w:drawing>
-          <wp:inline distT="0" distB="0" distL="0" distR="0" wp14:anchorId="7197F69B" wp14:editId="627DA758">
+          <wp:inline distT="0" distB="0" distL="0" distR="0" wp14:anchorId="3AC17D82" wp14:editId="48ADE325">
             <wp:extent cx="5274310" cy="5321578"/>
             <wp:effectExtent l="0" t="0" r="0" b="0"/>
-            <wp:docPr id="3" name="图片 3"/>
+            <wp:docPr id="7" name="图片 7"/>
             <wp:cNvGraphicFramePr>
               <a:graphicFrameLocks xmlns:a="http://schemas.openxmlformats.org/drawingml/2006/main" noChangeAspect="1"/>
             </wp:cNvGraphicFramePr>
@@ -1788,7 +1787,7 @@
               <a:graphicData uri="http://schemas.openxmlformats.org/drawingml/2006/picture">
                 <pic:pic xmlns:pic="http://schemas.openxmlformats.org/drawingml/2006/picture">
                   <pic:nvPicPr>
-                    <pic:cNvPr id="0" name="Picture 5"/>
+                    <pic:cNvPr id="0" name="Picture 1"/>
                     <pic:cNvPicPr>
                       <a:picLocks noChangeAspect="1" noChangeArrowheads="1"/>
                     </pic:cNvPicPr>
@@ -1895,10 +1894,10 @@
         </w:rPr>
         <w:lastRenderedPageBreak/>
         <w:drawing>
-          <wp:inline distT="0" distB="0" distL="0" distR="0" wp14:anchorId="71C19D2A" wp14:editId="63CB0462">
+          <wp:inline distT="0" distB="0" distL="0" distR="0" wp14:anchorId="4622BB8D" wp14:editId="4116ED57">
             <wp:extent cx="5274310" cy="5321578"/>
             <wp:effectExtent l="0" t="0" r="0" b="0"/>
-            <wp:docPr id="4" name="图片 4"/>
+            <wp:docPr id="8" name="图片 8"/>
             <wp:cNvGraphicFramePr>
               <a:graphicFrameLocks xmlns:a="http://schemas.openxmlformats.org/drawingml/2006/main" noChangeAspect="1"/>
             </wp:cNvGraphicFramePr>
@@ -1906,7 +1905,7 @@
               <a:graphicData uri="http://schemas.openxmlformats.org/drawingml/2006/picture">
                 <pic:pic xmlns:pic="http://schemas.openxmlformats.org/drawingml/2006/picture">
                   <pic:nvPicPr>
-                    <pic:cNvPr id="0" name="Picture 1"/>
+                    <pic:cNvPr id="0" name="Picture 3"/>
                     <pic:cNvPicPr>
                       <a:picLocks noChangeAspect="1" noChangeArrowheads="1"/>
                     </pic:cNvPicPr>
@@ -1955,40 +1954,434 @@
     <w:p>
       <w:pPr>
         <w:rPr>
+          <w:sz w:val="44"/>
+          <w:szCs w:val="44"/>
+        </w:rPr>
+      </w:pPr>
+    </w:p>
+    <w:p>
+      <w:pPr>
+        <w:rPr>
+          <w:sz w:val="44"/>
+          <w:szCs w:val="44"/>
+        </w:rPr>
+      </w:pPr>
+    </w:p>
+    <w:p>
+      <w:pPr>
+        <w:rPr>
+          <w:sz w:val="44"/>
+          <w:szCs w:val="44"/>
+        </w:rPr>
+      </w:pPr>
+    </w:p>
+    <w:p>
+      <w:pPr>
+        <w:rPr>
+          <w:sz w:val="44"/>
+          <w:szCs w:val="44"/>
+        </w:rPr>
+      </w:pPr>
+    </w:p>
+    <w:p>
+      <w:pPr>
+        <w:rPr>
+          <w:sz w:val="44"/>
+          <w:szCs w:val="44"/>
+        </w:rPr>
+      </w:pPr>
+    </w:p>
+    <w:p>
+      <w:pPr>
+        <w:rPr>
+          <w:sz w:val="44"/>
+          <w:szCs w:val="44"/>
+        </w:rPr>
+      </w:pPr>
+    </w:p>
+    <w:p>
+      <w:pPr>
+        <w:rPr>
+          <w:sz w:val="44"/>
+          <w:szCs w:val="44"/>
+        </w:rPr>
+      </w:pPr>
+    </w:p>
+    <w:p>
+      <w:pPr>
+        <w:rPr>
+          <w:sz w:val="44"/>
+          <w:szCs w:val="44"/>
+        </w:rPr>
+      </w:pPr>
+      <w:r>
+        <w:rPr>
+          <w:noProof/>
+        </w:rPr>
+        <w:lastRenderedPageBreak/>
+        <w:drawing>
+          <wp:inline distT="0" distB="0" distL="0" distR="0" wp14:anchorId="1DF63A97" wp14:editId="3FC828ED">
+            <wp:extent cx="5274310" cy="5321578"/>
+            <wp:effectExtent l="0" t="0" r="0" b="0"/>
+            <wp:docPr id="9" name="图片 9"/>
+            <wp:cNvGraphicFramePr>
+              <a:graphicFrameLocks xmlns:a="http://schemas.openxmlformats.org/drawingml/2006/main" noChangeAspect="1"/>
+            </wp:cNvGraphicFramePr>
+            <a:graphic xmlns:a="http://schemas.openxmlformats.org/drawingml/2006/main">
+              <a:graphicData uri="http://schemas.openxmlformats.org/drawingml/2006/picture">
+                <pic:pic xmlns:pic="http://schemas.openxmlformats.org/drawingml/2006/picture">
+                  <pic:nvPicPr>
+                    <pic:cNvPr id="0" name="Picture 5"/>
+                    <pic:cNvPicPr>
+                      <a:picLocks noChangeAspect="1" noChangeArrowheads="1"/>
+                    </pic:cNvPicPr>
+                  </pic:nvPicPr>
+                  <pic:blipFill>
+                    <a:blip r:embed="rId11">
+                      <a:extLst>
+                        <a:ext uri="{28A0092B-C50C-407E-A947-70E740481C1C}">
+                          <a14:useLocalDpi xmlns:a14="http://schemas.microsoft.com/office/drawing/2010/main" val="0"/>
+                        </a:ext>
+                      </a:extLst>
+                    </a:blip>
+                    <a:srcRect/>
+                    <a:stretch>
+                      <a:fillRect/>
+                    </a:stretch>
+                  </pic:blipFill>
+                  <pic:spPr bwMode="auto">
+                    <a:xfrm>
+                      <a:off x="0" y="0"/>
+                      <a:ext cx="5274310" cy="5321578"/>
+                    </a:xfrm>
+                    <a:prstGeom prst="rect">
+                      <a:avLst/>
+                    </a:prstGeom>
+                    <a:noFill/>
+                    <a:ln>
+                      <a:noFill/>
+                    </a:ln>
+                  </pic:spPr>
+                </pic:pic>
+              </a:graphicData>
+            </a:graphic>
+          </wp:inline>
+        </w:drawing>
+      </w:r>
+    </w:p>
+    <w:p>
+      <w:pPr>
+        <w:rPr>
+          <w:sz w:val="44"/>
+          <w:szCs w:val="44"/>
+        </w:rPr>
+      </w:pPr>
+    </w:p>
+    <w:p>
+      <w:pPr>
+        <w:rPr>
+          <w:sz w:val="44"/>
+          <w:szCs w:val="44"/>
+        </w:rPr>
+      </w:pPr>
+      <w:r>
+        <w:rPr>
+          <w:noProof/>
+        </w:rPr>
+        <w:lastRenderedPageBreak/>
+        <w:drawing>
+          <wp:inline distT="0" distB="0" distL="0" distR="0" wp14:anchorId="7C07AE4A" wp14:editId="6D88EBFD">
+            <wp:extent cx="5274310" cy="3477987"/>
+            <wp:effectExtent l="0" t="0" r="0" b="0"/>
+            <wp:docPr id="10" name="图片 10"/>
+            <wp:cNvGraphicFramePr>
+              <a:graphicFrameLocks xmlns:a="http://schemas.openxmlformats.org/drawingml/2006/main" noChangeAspect="1"/>
+            </wp:cNvGraphicFramePr>
+            <a:graphic xmlns:a="http://schemas.openxmlformats.org/drawingml/2006/main">
+              <a:graphicData uri="http://schemas.openxmlformats.org/drawingml/2006/picture">
+                <pic:pic xmlns:pic="http://schemas.openxmlformats.org/drawingml/2006/picture">
+                  <pic:nvPicPr>
+                    <pic:cNvPr id="0" name="Picture 7"/>
+                    <pic:cNvPicPr>
+                      <a:picLocks noChangeAspect="1" noChangeArrowheads="1"/>
+                    </pic:cNvPicPr>
+                  </pic:nvPicPr>
+                  <pic:blipFill>
+                    <a:blip r:embed="rId12">
+                      <a:extLst>
+                        <a:ext uri="{28A0092B-C50C-407E-A947-70E740481C1C}">
+                          <a14:useLocalDpi xmlns:a14="http://schemas.microsoft.com/office/drawing/2010/main" val="0"/>
+                        </a:ext>
+                      </a:extLst>
+                    </a:blip>
+                    <a:srcRect/>
+                    <a:stretch>
+                      <a:fillRect/>
+                    </a:stretch>
+                  </pic:blipFill>
+                  <pic:spPr bwMode="auto">
+                    <a:xfrm>
+                      <a:off x="0" y="0"/>
+                      <a:ext cx="5274310" cy="3477987"/>
+                    </a:xfrm>
+                    <a:prstGeom prst="rect">
+                      <a:avLst/>
+                    </a:prstGeom>
+                    <a:noFill/>
+                    <a:ln>
+                      <a:noFill/>
+                    </a:ln>
+                  </pic:spPr>
+                </pic:pic>
+              </a:graphicData>
+            </a:graphic>
+          </wp:inline>
+        </w:drawing>
+      </w:r>
+    </w:p>
+    <w:p>
+      <w:pPr>
+        <w:rPr>
+          <w:sz w:val="44"/>
+          <w:szCs w:val="44"/>
+        </w:rPr>
+      </w:pPr>
+    </w:p>
+    <w:p>
+      <w:pPr>
+        <w:rPr>
+          <w:sz w:val="44"/>
+          <w:szCs w:val="44"/>
+        </w:rPr>
+      </w:pPr>
+      <w:r>
+        <w:rPr>
+          <w:noProof/>
+        </w:rPr>
+        <w:drawing>
+          <wp:inline distT="0" distB="0" distL="0" distR="0" wp14:anchorId="259E7948" wp14:editId="019FFC70">
+            <wp:extent cx="5274310" cy="3555276"/>
+            <wp:effectExtent l="0" t="0" r="0" b="0"/>
+            <wp:docPr id="11" name="图片 11"/>
+            <wp:cNvGraphicFramePr>
+              <a:graphicFrameLocks xmlns:a="http://schemas.openxmlformats.org/drawingml/2006/main" noChangeAspect="1"/>
+            </wp:cNvGraphicFramePr>
+            <a:graphic xmlns:a="http://schemas.openxmlformats.org/drawingml/2006/main">
+              <a:graphicData uri="http://schemas.openxmlformats.org/drawingml/2006/picture">
+                <pic:pic xmlns:pic="http://schemas.openxmlformats.org/drawingml/2006/picture">
+                  <pic:nvPicPr>
+                    <pic:cNvPr id="0" name="Picture 9"/>
+                    <pic:cNvPicPr>
+                      <a:picLocks noChangeAspect="1" noChangeArrowheads="1"/>
+                    </pic:cNvPicPr>
+                  </pic:nvPicPr>
+                  <pic:blipFill>
+                    <a:blip r:embed="rId13">
+                      <a:extLst>
+                        <a:ext uri="{28A0092B-C50C-407E-A947-70E740481C1C}">
+                          <a14:useLocalDpi xmlns:a14="http://schemas.microsoft.com/office/drawing/2010/main" val="0"/>
+                        </a:ext>
+                      </a:extLst>
+                    </a:blip>
+                    <a:srcRect/>
+                    <a:stretch>
+                      <a:fillRect/>
+                    </a:stretch>
+                  </pic:blipFill>
+                  <pic:spPr bwMode="auto">
+                    <a:xfrm>
+                      <a:off x="0" y="0"/>
+                      <a:ext cx="5274310" cy="3555276"/>
+                    </a:xfrm>
+                    <a:prstGeom prst="rect">
+                      <a:avLst/>
+                    </a:prstGeom>
+                    <a:noFill/>
+                    <a:ln>
+                      <a:noFill/>
+                    </a:ln>
+                  </pic:spPr>
+                </pic:pic>
+              </a:graphicData>
+            </a:graphic>
+          </wp:inline>
+        </w:drawing>
+      </w:r>
+    </w:p>
+    <w:p>
+      <w:pPr>
+        <w:rPr>
+          <w:sz w:val="44"/>
+          <w:szCs w:val="44"/>
+        </w:rPr>
+      </w:pPr>
+      <w:r>
+        <w:rPr>
+          <w:sz w:val="44"/>
+          <w:szCs w:val="44"/>
+        </w:rPr>
+        <w:lastRenderedPageBreak/>
+        <w:drawing>
+          <wp:inline distT="0" distB="0" distL="0" distR="0" wp14:anchorId="58F106A4" wp14:editId="3198AFE0">
+            <wp:extent cx="4905375" cy="3343275"/>
+            <wp:effectExtent l="0" t="0" r="0" b="9525"/>
+            <wp:docPr id="3" name="图形 3"/>
+            <wp:cNvGraphicFramePr>
+              <a:graphicFrameLocks xmlns:a="http://schemas.openxmlformats.org/drawingml/2006/main" noChangeAspect="1"/>
+            </wp:cNvGraphicFramePr>
+            <a:graphic xmlns:a="http://schemas.openxmlformats.org/drawingml/2006/main">
+              <a:graphicData uri="http://schemas.openxmlformats.org/drawingml/2006/picture">
+                <pic:pic xmlns:pic="http://schemas.openxmlformats.org/drawingml/2006/picture">
+                  <pic:nvPicPr>
+                    <pic:cNvPr id="1" name=""/>
+                    <pic:cNvPicPr/>
+                  </pic:nvPicPr>
+                  <pic:blipFill>
+                    <a:blip r:embed="rId14">
+                      <a:extLst>
+                        <a:ext uri="{96DAC541-7B7A-43D3-8B79-37D633B846F1}">
+                          <asvg:svgBlip xmlns:asvg="http://schemas.microsoft.com/office/drawing/2016/SVG/main" r:embed="rId15"/>
+                        </a:ext>
+                      </a:extLst>
+                    </a:blip>
+                    <a:stretch>
+                      <a:fillRect/>
+                    </a:stretch>
+                  </pic:blipFill>
+                  <pic:spPr>
+                    <a:xfrm>
+                      <a:off x="0" y="0"/>
+                      <a:ext cx="4905375" cy="3343275"/>
+                    </a:xfrm>
+                    <a:prstGeom prst="rect">
+                      <a:avLst/>
+                    </a:prstGeom>
+                  </pic:spPr>
+                </pic:pic>
+              </a:graphicData>
+            </a:graphic>
+          </wp:inline>
+        </w:drawing>
+      </w:r>
+    </w:p>
+    <w:p>
+      <w:pPr>
+        <w:rPr>
           <w:rFonts w:hint="eastAsia"/>
           <w:sz w:val="44"/>
           <w:szCs w:val="44"/>
         </w:rPr>
       </w:pPr>
-    </w:p>
-    <w:p>
-      <w:pPr>
-        <w:rPr>
-          <w:sz w:val="44"/>
-          <w:szCs w:val="44"/>
-        </w:rPr>
-      </w:pPr>
+      <w:bookmarkStart w:id="0" w:name="_GoBack"/>
+      <w:bookmarkEnd w:id="0"/>
+    </w:p>
+    <w:p>
+      <w:pPr>
+        <w:rPr>
+          <w:sz w:val="44"/>
+          <w:szCs w:val="44"/>
+        </w:rPr>
+      </w:pPr>
+      <w:r>
+        <w:rPr>
+          <w:sz w:val="44"/>
+          <w:szCs w:val="44"/>
+        </w:rPr>
+        <w:drawing>
+          <wp:inline distT="0" distB="0" distL="0" distR="0" wp14:anchorId="4107DB77" wp14:editId="21DB6546">
+            <wp:extent cx="5274310" cy="2296160"/>
+            <wp:effectExtent l="0" t="0" r="0" b="0"/>
+            <wp:docPr id="4" name="图形 4"/>
+            <wp:cNvGraphicFramePr>
+              <a:graphicFrameLocks xmlns:a="http://schemas.openxmlformats.org/drawingml/2006/main" noChangeAspect="1"/>
+            </wp:cNvGraphicFramePr>
+            <a:graphic xmlns:a="http://schemas.openxmlformats.org/drawingml/2006/main">
+              <a:graphicData uri="http://schemas.openxmlformats.org/drawingml/2006/picture">
+                <pic:pic xmlns:pic="http://schemas.openxmlformats.org/drawingml/2006/picture">
+                  <pic:nvPicPr>
+                    <pic:cNvPr id="1" name=""/>
+                    <pic:cNvPicPr/>
+                  </pic:nvPicPr>
+                  <pic:blipFill>
+                    <a:blip r:embed="rId16">
+                      <a:extLst>
+                        <a:ext uri="{96DAC541-7B7A-43D3-8B79-37D633B846F1}">
+                          <asvg:svgBlip xmlns:asvg="http://schemas.microsoft.com/office/drawing/2016/SVG/main" r:embed="rId17"/>
+                        </a:ext>
+                      </a:extLst>
+                    </a:blip>
+                    <a:stretch>
+                      <a:fillRect/>
+                    </a:stretch>
+                  </pic:blipFill>
+                  <pic:spPr>
+                    <a:xfrm>
+                      <a:off x="0" y="0"/>
+                      <a:ext cx="5274310" cy="2296160"/>
+                    </a:xfrm>
+                    <a:prstGeom prst="rect">
+                      <a:avLst/>
+                    </a:prstGeom>
+                  </pic:spPr>
+                </pic:pic>
+              </a:graphicData>
+            </a:graphic>
+          </wp:inline>
+        </w:drawing>
+      </w:r>
+    </w:p>
+    <w:p>
+      <w:pPr>
+        <w:rPr>
+          <w:sz w:val="44"/>
+          <w:szCs w:val="44"/>
+        </w:rPr>
+      </w:pPr>
+    </w:p>
+    <w:p>
+      <w:pPr>
+        <w:rPr>
+          <w:sz w:val="44"/>
+          <w:szCs w:val="44"/>
+        </w:rPr>
+      </w:pPr>
+    </w:p>
+    <w:p>
+      <w:pPr>
+        <w:rPr>
+          <w:sz w:val="44"/>
+          <w:szCs w:val="44"/>
+        </w:rPr>
+      </w:pPr>
+    </w:p>
+    <w:p>
+      <w:pPr>
+        <w:rPr>
+          <w:sz w:val="44"/>
+          <w:szCs w:val="44"/>
+        </w:rPr>
+      </w:pPr>
+    </w:p>
+    <w:p>
+      <w:pPr>
+        <w:rPr>
+          <w:sz w:val="44"/>
+          <w:szCs w:val="44"/>
+        </w:rPr>
+      </w:pPr>
+      <w:r>
+        <w:rPr>
+          <w:sz w:val="44"/>
+          <w:szCs w:val="44"/>
+        </w:rPr>
+        <w:t>communication diagram</w:t>
+      </w:r>
       <w:r>
         <w:rPr>
           <w:rFonts w:hint="eastAsia"/>
           <w:sz w:val="44"/>
           <w:szCs w:val="44"/>
         </w:rPr>
-        <w:t>O</w:t>
-      </w:r>
-      <w:r>
-        <w:rPr>
-          <w:sz w:val="44"/>
-          <w:szCs w:val="44"/>
-        </w:rPr>
-        <w:t>ne of our communication diagram</w:t>
-      </w:r>
-      <w:r>
-        <w:rPr>
-          <w:rFonts w:hint="eastAsia"/>
-          <w:sz w:val="44"/>
-          <w:szCs w:val="44"/>
-        </w:rPr>
         <w:t>s</w:t>
       </w:r>
     </w:p>
@@ -2003,6 +2396,7 @@
         <w:rPr>
           <w:noProof/>
         </w:rPr>
+        <w:lastRenderedPageBreak/>
         <w:drawing>
           <wp:inline distT="0" distB="0" distL="0" distR="0" wp14:anchorId="0C2AA456" wp14:editId="7BEC376B">
             <wp:extent cx="5274310" cy="1416403"/>
@@ -2021,7 +2415,7 @@
                     </pic:cNvPicPr>
                   </pic:nvPicPr>
                   <pic:blipFill>
-                    <a:blip r:embed="rId11" cstate="print">
+                    <a:blip r:embed="rId18" cstate="print">
                       <a:extLst>
                         <a:ext uri="{28A0092B-C50C-407E-A947-70E740481C1C}">
                           <a14:useLocalDpi xmlns:a14="http://schemas.microsoft.com/office/drawing/2010/main" val="0"/>
@@ -2068,13 +2462,20 @@
           <w:szCs w:val="44"/>
         </w:rPr>
       </w:pPr>
+    </w:p>
+    <w:p>
+      <w:pPr>
+        <w:rPr>
+          <w:sz w:val="44"/>
+          <w:szCs w:val="44"/>
+        </w:rPr>
+      </w:pPr>
       <w:r>
         <w:rPr>
           <w:rFonts w:hint="eastAsia"/>
           <w:sz w:val="44"/>
           <w:szCs w:val="44"/>
         </w:rPr>
-        <w:lastRenderedPageBreak/>
         <w:t>S</w:t>
       </w:r>
       <w:r>
@@ -2114,7 +2515,7 @@
                     </pic:cNvPicPr>
                   </pic:nvPicPr>
                   <pic:blipFill>
-                    <a:blip r:embed="rId12" cstate="print">
+                    <a:blip r:embed="rId19" cstate="print">
                       <a:extLst>
                         <a:ext uri="{28A0092B-C50C-407E-A947-70E740481C1C}">
                           <a14:useLocalDpi xmlns:a14="http://schemas.microsoft.com/office/drawing/2010/main" val="0"/>
@@ -2230,7 +2631,6 @@
           <w:sz w:val="44"/>
           <w:szCs w:val="44"/>
         </w:rPr>
-        <w:lastRenderedPageBreak/>
         <w:t>CRC Cards</w:t>
       </w:r>
     </w:p>
@@ -2625,6 +3025,7 @@
                 <w:sz w:val="32"/>
                 <w:szCs w:val="32"/>
               </w:rPr>
+              <w:lastRenderedPageBreak/>
               <w:t>Attributes:</w:t>
             </w:r>
           </w:p>
@@ -3154,6 +3555,7 @@
                 <w:sz w:val="32"/>
                 <w:szCs w:val="32"/>
               </w:rPr>
+              <w:lastRenderedPageBreak/>
               <w:t>Attributes:</w:t>
             </w:r>
           </w:p>
@@ -3398,7 +3800,6 @@
                 <w:sz w:val="30"/>
                 <w:szCs w:val="30"/>
               </w:rPr>
-              <w:lastRenderedPageBreak/>
               <w:t>Class Name: User</w:t>
             </w:r>
           </w:p>
@@ -3685,6 +4086,7 @@
                 <w:sz w:val="32"/>
                 <w:szCs w:val="32"/>
               </w:rPr>
+              <w:lastRenderedPageBreak/>
               <w:t>Attributes:</w:t>
             </w:r>
           </w:p>
@@ -3931,7 +4333,6 @@
                 <w:sz w:val="30"/>
                 <w:szCs w:val="30"/>
               </w:rPr>
-              <w:lastRenderedPageBreak/>
               <w:t>Class Name: Donor</w:t>
             </w:r>
           </w:p>
@@ -4278,6 +4679,7 @@
                 <w:sz w:val="32"/>
                 <w:szCs w:val="32"/>
               </w:rPr>
+              <w:lastRenderedPageBreak/>
               <w:t>Attributes:</w:t>
             </w:r>
           </w:p>
@@ -4441,7 +4843,6 @@
                 <w:sz w:val="30"/>
                 <w:szCs w:val="30"/>
               </w:rPr>
-              <w:lastRenderedPageBreak/>
               <w:t>Class Name: Requestor</w:t>
             </w:r>
           </w:p>
@@ -4780,6 +5181,7 @@
                 <w:sz w:val="32"/>
                 <w:szCs w:val="32"/>
               </w:rPr>
+              <w:lastRenderedPageBreak/>
               <w:t>Attributes:</w:t>
             </w:r>
           </w:p>
@@ -4910,8 +5312,6 @@
           <w:szCs w:val="44"/>
         </w:rPr>
       </w:pPr>
-      <w:bookmarkStart w:id="0" w:name="_GoBack"/>
-      <w:bookmarkEnd w:id="0"/>
     </w:p>
     <w:p>
       <w:pPr>
@@ -4930,7 +5330,6 @@
           <w:sz w:val="44"/>
           <w:szCs w:val="44"/>
         </w:rPr>
-        <w:lastRenderedPageBreak/>
         <w:t>Backend Method Specification: /donor/request/list</w:t>
       </w:r>
     </w:p>
@@ -5531,6 +5930,7 @@
                 <w:szCs w:val="21"/>
                 <w:u w:color="000000"/>
               </w:rPr>
+              <w:lastRenderedPageBreak/>
               <w:t>Pre-Conditions: User is logged in and has valid token, user is a donor.</w:t>
             </w:r>
           </w:p>
@@ -7095,7 +7495,6 @@
                 <w:szCs w:val="21"/>
                 <w:u w:color="000000"/>
               </w:rPr>
-              <w:lastRenderedPageBreak/>
               <w:t>Algorithm Specification:</w:t>
             </w:r>
           </w:p>

</xml_diff>

<commit_message>
put all the files in report
</commit_message>
<xml_diff>
--- a/doc/Project_Report.docx
+++ b/doc/Project_Report.docx
@@ -12,6 +12,53 @@
       </w:pPr>
       <w:r>
         <w:rPr>
+          <w:sz w:val="44"/>
+          <w:szCs w:val="44"/>
+        </w:rPr>
+        <w:drawing>
+          <wp:inline distT="0" distB="0" distL="0" distR="0" wp14:anchorId="0BD7F72F" wp14:editId="4259CF90">
+            <wp:extent cx="5274310" cy="4893945"/>
+            <wp:effectExtent l="0" t="0" r="0" b="0"/>
+            <wp:docPr id="12" name="图形 12"/>
+            <wp:cNvGraphicFramePr>
+              <a:graphicFrameLocks xmlns:a="http://schemas.openxmlformats.org/drawingml/2006/main" noChangeAspect="1"/>
+            </wp:cNvGraphicFramePr>
+            <a:graphic xmlns:a="http://schemas.openxmlformats.org/drawingml/2006/main">
+              <a:graphicData uri="http://schemas.openxmlformats.org/drawingml/2006/picture">
+                <pic:pic xmlns:pic="http://schemas.openxmlformats.org/drawingml/2006/picture">
+                  <pic:nvPicPr>
+                    <pic:cNvPr id="1" name=""/>
+                    <pic:cNvPicPr/>
+                  </pic:nvPicPr>
+                  <pic:blipFill>
+                    <a:blip r:embed="rId7">
+                      <a:extLst>
+                        <a:ext uri="{96DAC541-7B7A-43D3-8B79-37D633B846F1}">
+                          <asvg:svgBlip xmlns:asvg="http://schemas.microsoft.com/office/drawing/2016/SVG/main" r:embed="rId8"/>
+                        </a:ext>
+                      </a:extLst>
+                    </a:blip>
+                    <a:stretch>
+                      <a:fillRect/>
+                    </a:stretch>
+                  </pic:blipFill>
+                  <pic:spPr>
+                    <a:xfrm>
+                      <a:off x="0" y="0"/>
+                      <a:ext cx="5274310" cy="4893945"/>
+                    </a:xfrm>
+                    <a:prstGeom prst="rect">
+                      <a:avLst/>
+                    </a:prstGeom>
+                  </pic:spPr>
+                </pic:pic>
+              </a:graphicData>
+            </a:graphic>
+          </wp:inline>
+        </w:drawing>
+      </w:r>
+      <w:r>
+        <w:rPr>
           <w:rFonts w:hint="eastAsia"/>
           <w:sz w:val="44"/>
           <w:szCs w:val="44"/>
@@ -234,6 +281,7 @@
           <w:sz w:val="28"/>
           <w:szCs w:val="28"/>
         </w:rPr>
+        <w:lastRenderedPageBreak/>
         <w:t>1. Upload Information</w:t>
       </w:r>
     </w:p>
@@ -412,160 +460,160 @@
           <w:sz w:val="28"/>
           <w:szCs w:val="28"/>
         </w:rPr>
+        <w:t>1. Check user information</w:t>
+      </w:r>
+    </w:p>
+    <w:p>
+      <w:pPr>
+        <w:jc w:val="left"/>
+        <w:rPr>
+          <w:sz w:val="28"/>
+          <w:szCs w:val="28"/>
+        </w:rPr>
+      </w:pPr>
+      <w:r>
+        <w:rPr>
+          <w:sz w:val="28"/>
+          <w:szCs w:val="28"/>
+        </w:rPr>
+        <w:t>2. Remove user</w:t>
+      </w:r>
+    </w:p>
+    <w:p>
+      <w:pPr>
+        <w:jc w:val="left"/>
+        <w:rPr>
+          <w:sz w:val="28"/>
+          <w:szCs w:val="28"/>
+        </w:rPr>
+      </w:pPr>
+      <w:r>
+        <w:rPr>
+          <w:sz w:val="28"/>
+          <w:szCs w:val="28"/>
+        </w:rPr>
+        <w:t>3. Modify user</w:t>
+      </w:r>
+    </w:p>
+    <w:p>
+      <w:pPr>
+        <w:jc w:val="left"/>
+        <w:rPr>
+          <w:sz w:val="28"/>
+          <w:szCs w:val="28"/>
+        </w:rPr>
+      </w:pPr>
+      <w:r>
+        <w:rPr>
+          <w:sz w:val="28"/>
+          <w:szCs w:val="28"/>
+        </w:rPr>
+        <w:t>4. Check donation history</w:t>
+      </w:r>
+    </w:p>
+    <w:p>
+      <w:pPr>
+        <w:jc w:val="left"/>
+        <w:rPr>
+          <w:sz w:val="28"/>
+          <w:szCs w:val="28"/>
+        </w:rPr>
+      </w:pPr>
+      <w:r>
+        <w:rPr>
+          <w:sz w:val="28"/>
+          <w:szCs w:val="28"/>
+        </w:rPr>
+        <w:t>5. Remove donation history</w:t>
+      </w:r>
+    </w:p>
+    <w:p>
+      <w:pPr>
+        <w:jc w:val="left"/>
+        <w:rPr>
+          <w:sz w:val="28"/>
+          <w:szCs w:val="28"/>
+        </w:rPr>
+      </w:pPr>
+      <w:r>
+        <w:rPr>
+          <w:sz w:val="28"/>
+          <w:szCs w:val="28"/>
+        </w:rPr>
+        <w:t>6. Check all blood types</w:t>
+      </w:r>
+    </w:p>
+    <w:p>
+      <w:pPr>
+        <w:jc w:val="left"/>
+        <w:rPr>
+          <w:sz w:val="28"/>
+          <w:szCs w:val="28"/>
+        </w:rPr>
+      </w:pPr>
+      <w:r>
+        <w:rPr>
+          <w:sz w:val="28"/>
+          <w:szCs w:val="28"/>
+        </w:rPr>
+        <w:t>7. Add blood type</w:t>
+      </w:r>
+    </w:p>
+    <w:p>
+      <w:pPr>
+        <w:jc w:val="left"/>
+        <w:rPr>
+          <w:sz w:val="28"/>
+          <w:szCs w:val="28"/>
+        </w:rPr>
+      </w:pPr>
+    </w:p>
+    <w:p>
+      <w:pPr>
+        <w:jc w:val="left"/>
+        <w:rPr>
+          <w:sz w:val="28"/>
+          <w:szCs w:val="28"/>
+        </w:rPr>
+      </w:pPr>
+      <w:r>
+        <w:rPr>
+          <w:sz w:val="28"/>
+          <w:szCs w:val="28"/>
+        </w:rPr>
+        <w:t>### Mobile Client</w:t>
+      </w:r>
+    </w:p>
+    <w:p>
+      <w:pPr>
+        <w:jc w:val="left"/>
+        <w:rPr>
+          <w:sz w:val="28"/>
+          <w:szCs w:val="28"/>
+        </w:rPr>
+      </w:pPr>
+      <w:r>
+        <w:rPr>
+          <w:sz w:val="28"/>
+          <w:szCs w:val="28"/>
+        </w:rPr>
+        <w:t>1. Register new user</w:t>
+      </w:r>
+    </w:p>
+    <w:p>
+      <w:pPr>
+        <w:jc w:val="left"/>
+        <w:rPr>
+          <w:sz w:val="28"/>
+          <w:szCs w:val="28"/>
+        </w:rPr>
+      </w:pPr>
+      <w:r>
+        <w:rPr>
+          <w:sz w:val="28"/>
+          <w:szCs w:val="28"/>
+        </w:rPr>
         <w:lastRenderedPageBreak/>
-        <w:t>1. Check user information</w:t>
-      </w:r>
-    </w:p>
-    <w:p>
-      <w:pPr>
-        <w:jc w:val="left"/>
-        <w:rPr>
-          <w:sz w:val="28"/>
-          <w:szCs w:val="28"/>
-        </w:rPr>
-      </w:pPr>
-      <w:r>
-        <w:rPr>
-          <w:sz w:val="28"/>
-          <w:szCs w:val="28"/>
-        </w:rPr>
-        <w:t>2. Remove user</w:t>
-      </w:r>
-    </w:p>
-    <w:p>
-      <w:pPr>
-        <w:jc w:val="left"/>
-        <w:rPr>
-          <w:sz w:val="28"/>
-          <w:szCs w:val="28"/>
-        </w:rPr>
-      </w:pPr>
-      <w:r>
-        <w:rPr>
-          <w:sz w:val="28"/>
-          <w:szCs w:val="28"/>
-        </w:rPr>
-        <w:t>3. Modify user</w:t>
-      </w:r>
-    </w:p>
-    <w:p>
-      <w:pPr>
-        <w:jc w:val="left"/>
-        <w:rPr>
-          <w:sz w:val="28"/>
-          <w:szCs w:val="28"/>
-        </w:rPr>
-      </w:pPr>
-      <w:r>
-        <w:rPr>
-          <w:sz w:val="28"/>
-          <w:szCs w:val="28"/>
-        </w:rPr>
-        <w:t>4. Check donation history</w:t>
-      </w:r>
-    </w:p>
-    <w:p>
-      <w:pPr>
-        <w:jc w:val="left"/>
-        <w:rPr>
-          <w:sz w:val="28"/>
-          <w:szCs w:val="28"/>
-        </w:rPr>
-      </w:pPr>
-      <w:r>
-        <w:rPr>
-          <w:sz w:val="28"/>
-          <w:szCs w:val="28"/>
-        </w:rPr>
-        <w:t>5. Remove donation history</w:t>
-      </w:r>
-    </w:p>
-    <w:p>
-      <w:pPr>
-        <w:jc w:val="left"/>
-        <w:rPr>
-          <w:sz w:val="28"/>
-          <w:szCs w:val="28"/>
-        </w:rPr>
-      </w:pPr>
-      <w:r>
-        <w:rPr>
-          <w:sz w:val="28"/>
-          <w:szCs w:val="28"/>
-        </w:rPr>
-        <w:t>6. Check all blood types</w:t>
-      </w:r>
-    </w:p>
-    <w:p>
-      <w:pPr>
-        <w:jc w:val="left"/>
-        <w:rPr>
-          <w:sz w:val="28"/>
-          <w:szCs w:val="28"/>
-        </w:rPr>
-      </w:pPr>
-      <w:r>
-        <w:rPr>
-          <w:sz w:val="28"/>
-          <w:szCs w:val="28"/>
-        </w:rPr>
-        <w:t>7. Add blood type</w:t>
-      </w:r>
-    </w:p>
-    <w:p>
-      <w:pPr>
-        <w:jc w:val="left"/>
-        <w:rPr>
-          <w:sz w:val="28"/>
-          <w:szCs w:val="28"/>
-        </w:rPr>
-      </w:pPr>
-    </w:p>
-    <w:p>
-      <w:pPr>
-        <w:jc w:val="left"/>
-        <w:rPr>
-          <w:sz w:val="28"/>
-          <w:szCs w:val="28"/>
-        </w:rPr>
-      </w:pPr>
-      <w:r>
-        <w:rPr>
-          <w:sz w:val="28"/>
-          <w:szCs w:val="28"/>
-        </w:rPr>
-        <w:t>### Mobile Client</w:t>
-      </w:r>
-    </w:p>
-    <w:p>
-      <w:pPr>
-        <w:jc w:val="left"/>
-        <w:rPr>
-          <w:sz w:val="28"/>
-          <w:szCs w:val="28"/>
-        </w:rPr>
-      </w:pPr>
-      <w:r>
-        <w:rPr>
-          <w:sz w:val="28"/>
-          <w:szCs w:val="28"/>
-        </w:rPr>
-        <w:t>1. Register new user</w:t>
-      </w:r>
-    </w:p>
-    <w:p>
-      <w:pPr>
-        <w:jc w:val="left"/>
-        <w:rPr>
-          <w:sz w:val="28"/>
-          <w:szCs w:val="28"/>
-        </w:rPr>
-      </w:pPr>
-      <w:r>
-        <w:rPr>
-          <w:sz w:val="28"/>
-          <w:szCs w:val="28"/>
-        </w:rPr>
         <w:t>2. Provide login for donor and requestor</w:t>
       </w:r>
     </w:p>
@@ -782,7 +830,6 @@
           <w:sz w:val="28"/>
           <w:szCs w:val="28"/>
         </w:rPr>
-        <w:lastRenderedPageBreak/>
         <w:t>T</w:t>
       </w:r>
       <w:r>
@@ -935,7 +982,15 @@
           <w:sz w:val="28"/>
           <w:szCs w:val="28"/>
         </w:rPr>
-        <w:t>The system should let requester upload his/her personal information</w:t>
+        <w:t xml:space="preserve">The system should let requester upload his/her personal </w:t>
+      </w:r>
+      <w:r>
+        <w:rPr>
+          <w:sz w:val="28"/>
+          <w:szCs w:val="28"/>
+        </w:rPr>
+        <w:lastRenderedPageBreak/>
+        <w:t>information</w:t>
       </w:r>
     </w:p>
     <w:p>
@@ -1221,7 +1276,6 @@
           <w:sz w:val="28"/>
           <w:szCs w:val="28"/>
         </w:rPr>
-        <w:lastRenderedPageBreak/>
         <w:t>System should handle invalid input on both backend and frontend.</w:t>
       </w:r>
     </w:p>
@@ -1359,6 +1413,7 @@
           <w:sz w:val="28"/>
           <w:szCs w:val="28"/>
         </w:rPr>
+        <w:lastRenderedPageBreak/>
         <w:tab/>
         <w:t xml:space="preserve">3. User should not be able to access the services that they don't have access to. (e.g. Donor should not be </w:t>
       </w:r>
@@ -1477,7 +1532,6 @@
           <w:sz w:val="44"/>
           <w:szCs w:val="44"/>
         </w:rPr>
-        <w:lastRenderedPageBreak/>
         <w:t>Use Case Diagram:</w:t>
       </w:r>
     </w:p>
@@ -1493,6 +1547,7 @@
         <w:rPr>
           <w:noProof/>
         </w:rPr>
+        <w:lastRenderedPageBreak/>
         <w:drawing>
           <wp:inline distT="0" distB="0" distL="0" distR="0" wp14:anchorId="645BB66B" wp14:editId="6889A4DE">
             <wp:extent cx="5274310" cy="7135432"/>
@@ -1511,7 +1566,7 @@
                     </pic:cNvPicPr>
                   </pic:nvPicPr>
                   <pic:blipFill>
-                    <a:blip r:embed="rId7">
+                    <a:blip r:embed="rId9">
                       <a:extLst>
                         <a:ext uri="{28A0092B-C50C-407E-A947-70E740481C1C}">
                           <a14:useLocalDpi xmlns:a14="http://schemas.microsoft.com/office/drawing/2010/main" val="0"/>
@@ -1580,6 +1635,7 @@
           <w:sz w:val="44"/>
           <w:szCs w:val="44"/>
         </w:rPr>
+        <w:lastRenderedPageBreak/>
         <w:t>Class diagram</w:t>
       </w:r>
     </w:p>
@@ -1612,7 +1668,7 @@
                     </pic:cNvPicPr>
                   </pic:nvPicPr>
                   <pic:blipFill>
-                    <a:blip r:embed="rId8" cstate="print">
+                    <a:blip r:embed="rId10" cstate="print">
                       <a:extLst>
                         <a:ext uri="{28A0092B-C50C-407E-A947-70E740481C1C}">
                           <a14:useLocalDpi xmlns:a14="http://schemas.microsoft.com/office/drawing/2010/main" val="0"/>
@@ -1752,29 +1808,29 @@
           <w:sz w:val="44"/>
           <w:szCs w:val="44"/>
         </w:rPr>
+        <w:t>sequence diagram</w:t>
+      </w:r>
+      <w:r>
+        <w:rPr>
+          <w:rFonts w:hint="eastAsia"/>
+          <w:sz w:val="44"/>
+          <w:szCs w:val="44"/>
+        </w:rPr>
+        <w:t>s</w:t>
+      </w:r>
+    </w:p>
+    <w:p>
+      <w:pPr>
+        <w:rPr>
+          <w:sz w:val="44"/>
+          <w:szCs w:val="44"/>
+        </w:rPr>
+      </w:pPr>
+      <w:r>
+        <w:rPr>
+          <w:noProof/>
+        </w:rPr>
         <w:lastRenderedPageBreak/>
-        <w:t>sequence diagram</w:t>
-      </w:r>
-      <w:r>
-        <w:rPr>
-          <w:rFonts w:hint="eastAsia"/>
-          <w:sz w:val="44"/>
-          <w:szCs w:val="44"/>
-        </w:rPr>
-        <w:t>s</w:t>
-      </w:r>
-    </w:p>
-    <w:p>
-      <w:pPr>
-        <w:rPr>
-          <w:sz w:val="44"/>
-          <w:szCs w:val="44"/>
-        </w:rPr>
-      </w:pPr>
-      <w:r>
-        <w:rPr>
-          <w:noProof/>
-        </w:rPr>
         <w:drawing>
           <wp:inline distT="0" distB="0" distL="0" distR="0" wp14:anchorId="3AC17D82" wp14:editId="48ADE325">
             <wp:extent cx="5274310" cy="5321578"/>
@@ -1788,250 +1844,6 @@
                 <pic:pic xmlns:pic="http://schemas.openxmlformats.org/drawingml/2006/picture">
                   <pic:nvPicPr>
                     <pic:cNvPr id="0" name="Picture 1"/>
-                    <pic:cNvPicPr>
-                      <a:picLocks noChangeAspect="1" noChangeArrowheads="1"/>
-                    </pic:cNvPicPr>
-                  </pic:nvPicPr>
-                  <pic:blipFill>
-                    <a:blip r:embed="rId9">
-                      <a:extLst>
-                        <a:ext uri="{28A0092B-C50C-407E-A947-70E740481C1C}">
-                          <a14:useLocalDpi xmlns:a14="http://schemas.microsoft.com/office/drawing/2010/main" val="0"/>
-                        </a:ext>
-                      </a:extLst>
-                    </a:blip>
-                    <a:srcRect/>
-                    <a:stretch>
-                      <a:fillRect/>
-                    </a:stretch>
-                  </pic:blipFill>
-                  <pic:spPr bwMode="auto">
-                    <a:xfrm>
-                      <a:off x="0" y="0"/>
-                      <a:ext cx="5274310" cy="5321578"/>
-                    </a:xfrm>
-                    <a:prstGeom prst="rect">
-                      <a:avLst/>
-                    </a:prstGeom>
-                    <a:noFill/>
-                    <a:ln>
-                      <a:noFill/>
-                    </a:ln>
-                  </pic:spPr>
-                </pic:pic>
-              </a:graphicData>
-            </a:graphic>
-          </wp:inline>
-        </w:drawing>
-      </w:r>
-    </w:p>
-    <w:p>
-      <w:pPr>
-        <w:rPr>
-          <w:sz w:val="44"/>
-          <w:szCs w:val="44"/>
-        </w:rPr>
-      </w:pPr>
-    </w:p>
-    <w:p>
-      <w:pPr>
-        <w:rPr>
-          <w:sz w:val="44"/>
-          <w:szCs w:val="44"/>
-        </w:rPr>
-      </w:pPr>
-    </w:p>
-    <w:p>
-      <w:pPr>
-        <w:rPr>
-          <w:sz w:val="44"/>
-          <w:szCs w:val="44"/>
-        </w:rPr>
-      </w:pPr>
-    </w:p>
-    <w:p>
-      <w:pPr>
-        <w:rPr>
-          <w:sz w:val="44"/>
-          <w:szCs w:val="44"/>
-        </w:rPr>
-      </w:pPr>
-    </w:p>
-    <w:p>
-      <w:pPr>
-        <w:rPr>
-          <w:sz w:val="44"/>
-          <w:szCs w:val="44"/>
-        </w:rPr>
-      </w:pPr>
-    </w:p>
-    <w:p>
-      <w:pPr>
-        <w:rPr>
-          <w:sz w:val="44"/>
-          <w:szCs w:val="44"/>
-        </w:rPr>
-      </w:pPr>
-    </w:p>
-    <w:p>
-      <w:pPr>
-        <w:rPr>
-          <w:sz w:val="44"/>
-          <w:szCs w:val="44"/>
-        </w:rPr>
-      </w:pPr>
-    </w:p>
-    <w:p>
-      <w:pPr>
-        <w:rPr>
-          <w:sz w:val="44"/>
-          <w:szCs w:val="44"/>
-        </w:rPr>
-      </w:pPr>
-      <w:r>
-        <w:rPr>
-          <w:noProof/>
-        </w:rPr>
-        <w:lastRenderedPageBreak/>
-        <w:drawing>
-          <wp:inline distT="0" distB="0" distL="0" distR="0" wp14:anchorId="4622BB8D" wp14:editId="4116ED57">
-            <wp:extent cx="5274310" cy="5321578"/>
-            <wp:effectExtent l="0" t="0" r="0" b="0"/>
-            <wp:docPr id="8" name="图片 8"/>
-            <wp:cNvGraphicFramePr>
-              <a:graphicFrameLocks xmlns:a="http://schemas.openxmlformats.org/drawingml/2006/main" noChangeAspect="1"/>
-            </wp:cNvGraphicFramePr>
-            <a:graphic xmlns:a="http://schemas.openxmlformats.org/drawingml/2006/main">
-              <a:graphicData uri="http://schemas.openxmlformats.org/drawingml/2006/picture">
-                <pic:pic xmlns:pic="http://schemas.openxmlformats.org/drawingml/2006/picture">
-                  <pic:nvPicPr>
-                    <pic:cNvPr id="0" name="Picture 3"/>
-                    <pic:cNvPicPr>
-                      <a:picLocks noChangeAspect="1" noChangeArrowheads="1"/>
-                    </pic:cNvPicPr>
-                  </pic:nvPicPr>
-                  <pic:blipFill>
-                    <a:blip r:embed="rId10">
-                      <a:extLst>
-                        <a:ext uri="{28A0092B-C50C-407E-A947-70E740481C1C}">
-                          <a14:useLocalDpi xmlns:a14="http://schemas.microsoft.com/office/drawing/2010/main" val="0"/>
-                        </a:ext>
-                      </a:extLst>
-                    </a:blip>
-                    <a:srcRect/>
-                    <a:stretch>
-                      <a:fillRect/>
-                    </a:stretch>
-                  </pic:blipFill>
-                  <pic:spPr bwMode="auto">
-                    <a:xfrm>
-                      <a:off x="0" y="0"/>
-                      <a:ext cx="5274310" cy="5321578"/>
-                    </a:xfrm>
-                    <a:prstGeom prst="rect">
-                      <a:avLst/>
-                    </a:prstGeom>
-                    <a:noFill/>
-                    <a:ln>
-                      <a:noFill/>
-                    </a:ln>
-                  </pic:spPr>
-                </pic:pic>
-              </a:graphicData>
-            </a:graphic>
-          </wp:inline>
-        </w:drawing>
-      </w:r>
-    </w:p>
-    <w:p>
-      <w:pPr>
-        <w:rPr>
-          <w:sz w:val="44"/>
-          <w:szCs w:val="44"/>
-        </w:rPr>
-      </w:pPr>
-    </w:p>
-    <w:p>
-      <w:pPr>
-        <w:rPr>
-          <w:sz w:val="44"/>
-          <w:szCs w:val="44"/>
-        </w:rPr>
-      </w:pPr>
-    </w:p>
-    <w:p>
-      <w:pPr>
-        <w:rPr>
-          <w:sz w:val="44"/>
-          <w:szCs w:val="44"/>
-        </w:rPr>
-      </w:pPr>
-    </w:p>
-    <w:p>
-      <w:pPr>
-        <w:rPr>
-          <w:sz w:val="44"/>
-          <w:szCs w:val="44"/>
-        </w:rPr>
-      </w:pPr>
-    </w:p>
-    <w:p>
-      <w:pPr>
-        <w:rPr>
-          <w:sz w:val="44"/>
-          <w:szCs w:val="44"/>
-        </w:rPr>
-      </w:pPr>
-    </w:p>
-    <w:p>
-      <w:pPr>
-        <w:rPr>
-          <w:sz w:val="44"/>
-          <w:szCs w:val="44"/>
-        </w:rPr>
-      </w:pPr>
-    </w:p>
-    <w:p>
-      <w:pPr>
-        <w:rPr>
-          <w:sz w:val="44"/>
-          <w:szCs w:val="44"/>
-        </w:rPr>
-      </w:pPr>
-    </w:p>
-    <w:p>
-      <w:pPr>
-        <w:rPr>
-          <w:sz w:val="44"/>
-          <w:szCs w:val="44"/>
-        </w:rPr>
-      </w:pPr>
-    </w:p>
-    <w:p>
-      <w:pPr>
-        <w:rPr>
-          <w:sz w:val="44"/>
-          <w:szCs w:val="44"/>
-        </w:rPr>
-      </w:pPr>
-      <w:r>
-        <w:rPr>
-          <w:noProof/>
-        </w:rPr>
-        <w:lastRenderedPageBreak/>
-        <w:drawing>
-          <wp:inline distT="0" distB="0" distL="0" distR="0" wp14:anchorId="1DF63A97" wp14:editId="3FC828ED">
-            <wp:extent cx="5274310" cy="5321578"/>
-            <wp:effectExtent l="0" t="0" r="0" b="0"/>
-            <wp:docPr id="9" name="图片 9"/>
-            <wp:cNvGraphicFramePr>
-              <a:graphicFrameLocks xmlns:a="http://schemas.openxmlformats.org/drawingml/2006/main" noChangeAspect="1"/>
-            </wp:cNvGraphicFramePr>
-            <a:graphic xmlns:a="http://schemas.openxmlformats.org/drawingml/2006/main">
-              <a:graphicData uri="http://schemas.openxmlformats.org/drawingml/2006/picture">
-                <pic:pic xmlns:pic="http://schemas.openxmlformats.org/drawingml/2006/picture">
-                  <pic:nvPicPr>
-                    <pic:cNvPr id="0" name="Picture 5"/>
                     <pic:cNvPicPr>
                       <a:picLocks noChangeAspect="1" noChangeArrowheads="1"/>
                     </pic:cNvPicPr>
@@ -2084,6 +1896,250 @@
           <w:szCs w:val="44"/>
         </w:rPr>
       </w:pPr>
+    </w:p>
+    <w:p>
+      <w:pPr>
+        <w:rPr>
+          <w:sz w:val="44"/>
+          <w:szCs w:val="44"/>
+        </w:rPr>
+      </w:pPr>
+    </w:p>
+    <w:p>
+      <w:pPr>
+        <w:rPr>
+          <w:sz w:val="44"/>
+          <w:szCs w:val="44"/>
+        </w:rPr>
+      </w:pPr>
+    </w:p>
+    <w:p>
+      <w:pPr>
+        <w:rPr>
+          <w:sz w:val="44"/>
+          <w:szCs w:val="44"/>
+        </w:rPr>
+      </w:pPr>
+    </w:p>
+    <w:p>
+      <w:pPr>
+        <w:rPr>
+          <w:sz w:val="44"/>
+          <w:szCs w:val="44"/>
+        </w:rPr>
+      </w:pPr>
+    </w:p>
+    <w:p>
+      <w:pPr>
+        <w:rPr>
+          <w:sz w:val="44"/>
+          <w:szCs w:val="44"/>
+        </w:rPr>
+      </w:pPr>
+    </w:p>
+    <w:p>
+      <w:pPr>
+        <w:rPr>
+          <w:sz w:val="44"/>
+          <w:szCs w:val="44"/>
+        </w:rPr>
+      </w:pPr>
+      <w:r>
+        <w:rPr>
+          <w:noProof/>
+        </w:rPr>
+        <w:lastRenderedPageBreak/>
+        <w:drawing>
+          <wp:inline distT="0" distB="0" distL="0" distR="0" wp14:anchorId="4622BB8D" wp14:editId="4116ED57">
+            <wp:extent cx="5274310" cy="5321578"/>
+            <wp:effectExtent l="0" t="0" r="0" b="0"/>
+            <wp:docPr id="8" name="图片 8"/>
+            <wp:cNvGraphicFramePr>
+              <a:graphicFrameLocks xmlns:a="http://schemas.openxmlformats.org/drawingml/2006/main" noChangeAspect="1"/>
+            </wp:cNvGraphicFramePr>
+            <a:graphic xmlns:a="http://schemas.openxmlformats.org/drawingml/2006/main">
+              <a:graphicData uri="http://schemas.openxmlformats.org/drawingml/2006/picture">
+                <pic:pic xmlns:pic="http://schemas.openxmlformats.org/drawingml/2006/picture">
+                  <pic:nvPicPr>
+                    <pic:cNvPr id="0" name="Picture 3"/>
+                    <pic:cNvPicPr>
+                      <a:picLocks noChangeAspect="1" noChangeArrowheads="1"/>
+                    </pic:cNvPicPr>
+                  </pic:nvPicPr>
+                  <pic:blipFill>
+                    <a:blip r:embed="rId12">
+                      <a:extLst>
+                        <a:ext uri="{28A0092B-C50C-407E-A947-70E740481C1C}">
+                          <a14:useLocalDpi xmlns:a14="http://schemas.microsoft.com/office/drawing/2010/main" val="0"/>
+                        </a:ext>
+                      </a:extLst>
+                    </a:blip>
+                    <a:srcRect/>
+                    <a:stretch>
+                      <a:fillRect/>
+                    </a:stretch>
+                  </pic:blipFill>
+                  <pic:spPr bwMode="auto">
+                    <a:xfrm>
+                      <a:off x="0" y="0"/>
+                      <a:ext cx="5274310" cy="5321578"/>
+                    </a:xfrm>
+                    <a:prstGeom prst="rect">
+                      <a:avLst/>
+                    </a:prstGeom>
+                    <a:noFill/>
+                    <a:ln>
+                      <a:noFill/>
+                    </a:ln>
+                  </pic:spPr>
+                </pic:pic>
+              </a:graphicData>
+            </a:graphic>
+          </wp:inline>
+        </w:drawing>
+      </w:r>
+    </w:p>
+    <w:p>
+      <w:pPr>
+        <w:rPr>
+          <w:sz w:val="44"/>
+          <w:szCs w:val="44"/>
+        </w:rPr>
+      </w:pPr>
+    </w:p>
+    <w:p>
+      <w:pPr>
+        <w:rPr>
+          <w:sz w:val="44"/>
+          <w:szCs w:val="44"/>
+        </w:rPr>
+      </w:pPr>
+    </w:p>
+    <w:p>
+      <w:pPr>
+        <w:rPr>
+          <w:sz w:val="44"/>
+          <w:szCs w:val="44"/>
+        </w:rPr>
+      </w:pPr>
+    </w:p>
+    <w:p>
+      <w:pPr>
+        <w:rPr>
+          <w:sz w:val="44"/>
+          <w:szCs w:val="44"/>
+        </w:rPr>
+      </w:pPr>
+    </w:p>
+    <w:p>
+      <w:pPr>
+        <w:rPr>
+          <w:sz w:val="44"/>
+          <w:szCs w:val="44"/>
+        </w:rPr>
+      </w:pPr>
+    </w:p>
+    <w:p>
+      <w:pPr>
+        <w:rPr>
+          <w:sz w:val="44"/>
+          <w:szCs w:val="44"/>
+        </w:rPr>
+      </w:pPr>
+    </w:p>
+    <w:p>
+      <w:pPr>
+        <w:rPr>
+          <w:sz w:val="44"/>
+          <w:szCs w:val="44"/>
+        </w:rPr>
+      </w:pPr>
+    </w:p>
+    <w:p>
+      <w:pPr>
+        <w:rPr>
+          <w:sz w:val="44"/>
+          <w:szCs w:val="44"/>
+        </w:rPr>
+      </w:pPr>
+    </w:p>
+    <w:p>
+      <w:pPr>
+        <w:rPr>
+          <w:sz w:val="44"/>
+          <w:szCs w:val="44"/>
+        </w:rPr>
+      </w:pPr>
+      <w:r>
+        <w:rPr>
+          <w:noProof/>
+        </w:rPr>
+        <w:lastRenderedPageBreak/>
+        <w:drawing>
+          <wp:inline distT="0" distB="0" distL="0" distR="0" wp14:anchorId="1DF63A97" wp14:editId="3FC828ED">
+            <wp:extent cx="5274310" cy="5321578"/>
+            <wp:effectExtent l="0" t="0" r="0" b="0"/>
+            <wp:docPr id="9" name="图片 9"/>
+            <wp:cNvGraphicFramePr>
+              <a:graphicFrameLocks xmlns:a="http://schemas.openxmlformats.org/drawingml/2006/main" noChangeAspect="1"/>
+            </wp:cNvGraphicFramePr>
+            <a:graphic xmlns:a="http://schemas.openxmlformats.org/drawingml/2006/main">
+              <a:graphicData uri="http://schemas.openxmlformats.org/drawingml/2006/picture">
+                <pic:pic xmlns:pic="http://schemas.openxmlformats.org/drawingml/2006/picture">
+                  <pic:nvPicPr>
+                    <pic:cNvPr id="0" name="Picture 5"/>
+                    <pic:cNvPicPr>
+                      <a:picLocks noChangeAspect="1" noChangeArrowheads="1"/>
+                    </pic:cNvPicPr>
+                  </pic:nvPicPr>
+                  <pic:blipFill>
+                    <a:blip r:embed="rId13">
+                      <a:extLst>
+                        <a:ext uri="{28A0092B-C50C-407E-A947-70E740481C1C}">
+                          <a14:useLocalDpi xmlns:a14="http://schemas.microsoft.com/office/drawing/2010/main" val="0"/>
+                        </a:ext>
+                      </a:extLst>
+                    </a:blip>
+                    <a:srcRect/>
+                    <a:stretch>
+                      <a:fillRect/>
+                    </a:stretch>
+                  </pic:blipFill>
+                  <pic:spPr bwMode="auto">
+                    <a:xfrm>
+                      <a:off x="0" y="0"/>
+                      <a:ext cx="5274310" cy="5321578"/>
+                    </a:xfrm>
+                    <a:prstGeom prst="rect">
+                      <a:avLst/>
+                    </a:prstGeom>
+                    <a:noFill/>
+                    <a:ln>
+                      <a:noFill/>
+                    </a:ln>
+                  </pic:spPr>
+                </pic:pic>
+              </a:graphicData>
+            </a:graphic>
+          </wp:inline>
+        </w:drawing>
+      </w:r>
+    </w:p>
+    <w:p>
+      <w:pPr>
+        <w:rPr>
+          <w:sz w:val="44"/>
+          <w:szCs w:val="44"/>
+        </w:rPr>
+      </w:pPr>
+    </w:p>
+    <w:p>
+      <w:pPr>
+        <w:rPr>
+          <w:sz w:val="44"/>
+          <w:szCs w:val="44"/>
+        </w:rPr>
+      </w:pPr>
       <w:r>
         <w:rPr>
           <w:noProof/>
@@ -2107,7 +2163,7 @@
                     </pic:cNvPicPr>
                   </pic:nvPicPr>
                   <pic:blipFill>
-                    <a:blip r:embed="rId12">
+                    <a:blip r:embed="rId14">
                       <a:extLst>
                         <a:ext uri="{28A0092B-C50C-407E-A947-70E740481C1C}">
                           <a14:useLocalDpi xmlns:a14="http://schemas.microsoft.com/office/drawing/2010/main" val="0"/>
@@ -2176,7 +2232,7 @@
                     </pic:cNvPicPr>
                   </pic:nvPicPr>
                   <pic:blipFill>
-                    <a:blip r:embed="rId13">
+                    <a:blip r:embed="rId15">
                       <a:extLst>
                         <a:ext uri="{28A0092B-C50C-407E-A947-70E740481C1C}">
                           <a14:useLocalDpi xmlns:a14="http://schemas.microsoft.com/office/drawing/2010/main" val="0"/>
@@ -2217,6 +2273,7 @@
       </w:pPr>
       <w:r>
         <w:rPr>
+          <w:noProof/>
           <w:sz w:val="44"/>
           <w:szCs w:val="44"/>
         </w:rPr>
@@ -2226,72 +2283,6 @@
             <wp:extent cx="4905375" cy="3343275"/>
             <wp:effectExtent l="0" t="0" r="0" b="9525"/>
             <wp:docPr id="3" name="图形 3"/>
-            <wp:cNvGraphicFramePr>
-              <a:graphicFrameLocks xmlns:a="http://schemas.openxmlformats.org/drawingml/2006/main" noChangeAspect="1"/>
-            </wp:cNvGraphicFramePr>
-            <a:graphic xmlns:a="http://schemas.openxmlformats.org/drawingml/2006/main">
-              <a:graphicData uri="http://schemas.openxmlformats.org/drawingml/2006/picture">
-                <pic:pic xmlns:pic="http://schemas.openxmlformats.org/drawingml/2006/picture">
-                  <pic:nvPicPr>
-                    <pic:cNvPr id="1" name=""/>
-                    <pic:cNvPicPr/>
-                  </pic:nvPicPr>
-                  <pic:blipFill>
-                    <a:blip r:embed="rId14">
-                      <a:extLst>
-                        <a:ext uri="{96DAC541-7B7A-43D3-8B79-37D633B846F1}">
-                          <asvg:svgBlip xmlns:asvg="http://schemas.microsoft.com/office/drawing/2016/SVG/main" r:embed="rId15"/>
-                        </a:ext>
-                      </a:extLst>
-                    </a:blip>
-                    <a:stretch>
-                      <a:fillRect/>
-                    </a:stretch>
-                  </pic:blipFill>
-                  <pic:spPr>
-                    <a:xfrm>
-                      <a:off x="0" y="0"/>
-                      <a:ext cx="4905375" cy="3343275"/>
-                    </a:xfrm>
-                    <a:prstGeom prst="rect">
-                      <a:avLst/>
-                    </a:prstGeom>
-                  </pic:spPr>
-                </pic:pic>
-              </a:graphicData>
-            </a:graphic>
-          </wp:inline>
-        </w:drawing>
-      </w:r>
-    </w:p>
-    <w:p>
-      <w:pPr>
-        <w:rPr>
-          <w:rFonts w:hint="eastAsia"/>
-          <w:sz w:val="44"/>
-          <w:szCs w:val="44"/>
-        </w:rPr>
-      </w:pPr>
-      <w:bookmarkStart w:id="0" w:name="_GoBack"/>
-      <w:bookmarkEnd w:id="0"/>
-    </w:p>
-    <w:p>
-      <w:pPr>
-        <w:rPr>
-          <w:sz w:val="44"/>
-          <w:szCs w:val="44"/>
-        </w:rPr>
-      </w:pPr>
-      <w:r>
-        <w:rPr>
-          <w:sz w:val="44"/>
-          <w:szCs w:val="44"/>
-        </w:rPr>
-        <w:drawing>
-          <wp:inline distT="0" distB="0" distL="0" distR="0" wp14:anchorId="4107DB77" wp14:editId="21DB6546">
-            <wp:extent cx="5274310" cy="2296160"/>
-            <wp:effectExtent l="0" t="0" r="0" b="0"/>
-            <wp:docPr id="4" name="图形 4"/>
             <wp:cNvGraphicFramePr>
               <a:graphicFrameLocks xmlns:a="http://schemas.openxmlformats.org/drawingml/2006/main" noChangeAspect="1"/>
             </wp:cNvGraphicFramePr>
@@ -2317,6 +2308,79 @@
                   <pic:spPr>
                     <a:xfrm>
                       <a:off x="0" y="0"/>
+                      <a:ext cx="4905375" cy="3343275"/>
+                    </a:xfrm>
+                    <a:prstGeom prst="rect">
+                      <a:avLst/>
+                    </a:prstGeom>
+                  </pic:spPr>
+                </pic:pic>
+              </a:graphicData>
+            </a:graphic>
+          </wp:inline>
+        </w:drawing>
+      </w:r>
+    </w:p>
+    <w:p>
+      <w:pPr>
+        <w:rPr>
+          <w:sz w:val="44"/>
+          <w:szCs w:val="44"/>
+        </w:rPr>
+      </w:pPr>
+    </w:p>
+    <w:p>
+      <w:pPr>
+        <w:rPr>
+          <w:rFonts w:hint="eastAsia"/>
+          <w:sz w:val="44"/>
+          <w:szCs w:val="44"/>
+        </w:rPr>
+      </w:pPr>
+    </w:p>
+    <w:p>
+      <w:pPr>
+        <w:rPr>
+          <w:sz w:val="44"/>
+          <w:szCs w:val="44"/>
+        </w:rPr>
+      </w:pPr>
+      <w:r>
+        <w:rPr>
+          <w:noProof/>
+          <w:sz w:val="44"/>
+          <w:szCs w:val="44"/>
+        </w:rPr>
+        <w:drawing>
+          <wp:inline distT="0" distB="0" distL="0" distR="0" wp14:anchorId="4107DB77" wp14:editId="21DB6546">
+            <wp:extent cx="5274310" cy="2296160"/>
+            <wp:effectExtent l="0" t="0" r="0" b="0"/>
+            <wp:docPr id="4" name="图形 4"/>
+            <wp:cNvGraphicFramePr>
+              <a:graphicFrameLocks xmlns:a="http://schemas.openxmlformats.org/drawingml/2006/main" noChangeAspect="1"/>
+            </wp:cNvGraphicFramePr>
+            <a:graphic xmlns:a="http://schemas.openxmlformats.org/drawingml/2006/main">
+              <a:graphicData uri="http://schemas.openxmlformats.org/drawingml/2006/picture">
+                <pic:pic xmlns:pic="http://schemas.openxmlformats.org/drawingml/2006/picture">
+                  <pic:nvPicPr>
+                    <pic:cNvPr id="1" name=""/>
+                    <pic:cNvPicPr/>
+                  </pic:nvPicPr>
+                  <pic:blipFill>
+                    <a:blip r:embed="rId18">
+                      <a:extLst>
+                        <a:ext uri="{96DAC541-7B7A-43D3-8B79-37D633B846F1}">
+                          <asvg:svgBlip xmlns:asvg="http://schemas.microsoft.com/office/drawing/2016/SVG/main" r:embed="rId19"/>
+                        </a:ext>
+                      </a:extLst>
+                    </a:blip>
+                    <a:stretch>
+                      <a:fillRect/>
+                    </a:stretch>
+                  </pic:blipFill>
+                  <pic:spPr>
+                    <a:xfrm>
+                      <a:off x="0" y="0"/>
                       <a:ext cx="5274310" cy="2296160"/>
                     </a:xfrm>
                     <a:prstGeom prst="rect">
@@ -2345,6 +2409,60 @@
           <w:szCs w:val="44"/>
         </w:rPr>
       </w:pPr>
+      <w:r>
+        <w:rPr>
+          <w:noProof/>
+        </w:rPr>
+        <w:lastRenderedPageBreak/>
+        <w:drawing>
+          <wp:inline distT="0" distB="0" distL="0" distR="0" wp14:anchorId="04BC346B" wp14:editId="47DD2703">
+            <wp:extent cx="3314700" cy="4213860"/>
+            <wp:effectExtent l="0" t="0" r="0" b="0"/>
+            <wp:docPr id="13" name="图片 13"/>
+            <wp:cNvGraphicFramePr>
+              <a:graphicFrameLocks xmlns:a="http://schemas.openxmlformats.org/drawingml/2006/main" noChangeAspect="1"/>
+            </wp:cNvGraphicFramePr>
+            <a:graphic xmlns:a="http://schemas.openxmlformats.org/drawingml/2006/main">
+              <a:graphicData uri="http://schemas.openxmlformats.org/drawingml/2006/picture">
+                <pic:pic xmlns:pic="http://schemas.openxmlformats.org/drawingml/2006/picture">
+                  <pic:nvPicPr>
+                    <pic:cNvPr id="0" name="Picture 1"/>
+                    <pic:cNvPicPr>
+                      <a:picLocks noChangeAspect="1" noChangeArrowheads="1"/>
+                    </pic:cNvPicPr>
+                  </pic:nvPicPr>
+                  <pic:blipFill>
+                    <a:blip r:embed="rId20">
+                      <a:extLst>
+                        <a:ext uri="{28A0092B-C50C-407E-A947-70E740481C1C}">
+                          <a14:useLocalDpi xmlns:a14="http://schemas.microsoft.com/office/drawing/2010/main" val="0"/>
+                        </a:ext>
+                      </a:extLst>
+                    </a:blip>
+                    <a:srcRect/>
+                    <a:stretch>
+                      <a:fillRect/>
+                    </a:stretch>
+                  </pic:blipFill>
+                  <pic:spPr bwMode="auto">
+                    <a:xfrm>
+                      <a:off x="0" y="0"/>
+                      <a:ext cx="3314700" cy="4213860"/>
+                    </a:xfrm>
+                    <a:prstGeom prst="rect">
+                      <a:avLst/>
+                    </a:prstGeom>
+                    <a:noFill/>
+                    <a:ln>
+                      <a:noFill/>
+                    </a:ln>
+                  </pic:spPr>
+                </pic:pic>
+              </a:graphicData>
+            </a:graphic>
+          </wp:inline>
+        </w:drawing>
+      </w:r>
     </w:p>
     <w:p>
       <w:pPr>
@@ -2396,7 +2514,6 @@
         <w:rPr>
           <w:noProof/>
         </w:rPr>
-        <w:lastRenderedPageBreak/>
         <w:drawing>
           <wp:inline distT="0" distB="0" distL="0" distR="0" wp14:anchorId="0C2AA456" wp14:editId="7BEC376B">
             <wp:extent cx="5274310" cy="1416403"/>
@@ -2415,7 +2532,7 @@
                     </pic:cNvPicPr>
                   </pic:nvPicPr>
                   <pic:blipFill>
-                    <a:blip r:embed="rId18" cstate="print">
+                    <a:blip r:embed="rId21" cstate="print">
                       <a:extLst>
                         <a:ext uri="{28A0092B-C50C-407E-A947-70E740481C1C}">
                           <a14:useLocalDpi xmlns:a14="http://schemas.microsoft.com/office/drawing/2010/main" val="0"/>
@@ -2470,12 +2587,30 @@
           <w:szCs w:val="44"/>
         </w:rPr>
       </w:pPr>
-      <w:r>
+    </w:p>
+    <w:p>
+      <w:pPr>
         <w:rPr>
           <w:rFonts w:hint="eastAsia"/>
           <w:sz w:val="44"/>
           <w:szCs w:val="44"/>
         </w:rPr>
+      </w:pPr>
+    </w:p>
+    <w:p>
+      <w:pPr>
+        <w:rPr>
+          <w:sz w:val="44"/>
+          <w:szCs w:val="44"/>
+        </w:rPr>
+      </w:pPr>
+      <w:r>
+        <w:rPr>
+          <w:rFonts w:hint="eastAsia"/>
+          <w:sz w:val="44"/>
+          <w:szCs w:val="44"/>
+        </w:rPr>
+        <w:lastRenderedPageBreak/>
         <w:t>S</w:t>
       </w:r>
       <w:r>
@@ -2515,7 +2650,7 @@
                     </pic:cNvPicPr>
                   </pic:nvPicPr>
                   <pic:blipFill>
-                    <a:blip r:embed="rId19" cstate="print">
+                    <a:blip r:embed="rId22" cstate="print">
                       <a:extLst>
                         <a:ext uri="{28A0092B-C50C-407E-A947-70E740481C1C}">
                           <a14:useLocalDpi xmlns:a14="http://schemas.microsoft.com/office/drawing/2010/main" val="0"/>
@@ -2562,75 +2697,903 @@
           <w:szCs w:val="44"/>
         </w:rPr>
       </w:pPr>
-    </w:p>
-    <w:p>
-      <w:pPr>
-        <w:rPr>
-          <w:sz w:val="44"/>
-          <w:szCs w:val="44"/>
-        </w:rPr>
-      </w:pPr>
-    </w:p>
-    <w:p>
-      <w:pPr>
-        <w:rPr>
-          <w:sz w:val="44"/>
-          <w:szCs w:val="44"/>
-        </w:rPr>
-      </w:pPr>
-    </w:p>
-    <w:p>
-      <w:pPr>
-        <w:rPr>
-          <w:sz w:val="44"/>
-          <w:szCs w:val="44"/>
-        </w:rPr>
-      </w:pPr>
-    </w:p>
-    <w:p>
-      <w:pPr>
-        <w:rPr>
-          <w:sz w:val="44"/>
-          <w:szCs w:val="44"/>
-        </w:rPr>
-      </w:pPr>
-    </w:p>
-    <w:p>
-      <w:pPr>
-        <w:rPr>
-          <w:sz w:val="44"/>
-          <w:szCs w:val="44"/>
-        </w:rPr>
-      </w:pPr>
-    </w:p>
-    <w:p>
-      <w:pPr>
-        <w:rPr>
-          <w:sz w:val="44"/>
-          <w:szCs w:val="44"/>
-        </w:rPr>
-      </w:pPr>
-    </w:p>
-    <w:p>
-      <w:pPr>
-        <w:rPr>
-          <w:sz w:val="44"/>
-          <w:szCs w:val="44"/>
-        </w:rPr>
-      </w:pPr>
-    </w:p>
-    <w:p>
-      <w:pPr>
-        <w:rPr>
-          <w:sz w:val="44"/>
-          <w:szCs w:val="44"/>
-        </w:rPr>
-      </w:pPr>
-      <w:r>
-        <w:rPr>
-          <w:sz w:val="44"/>
-          <w:szCs w:val="44"/>
-        </w:rPr>
+      <w:r>
+        <w:rPr>
+          <w:noProof/>
+          <w:sz w:val="44"/>
+          <w:szCs w:val="44"/>
+        </w:rPr>
+        <w:lastRenderedPageBreak/>
+        <w:drawing>
+          <wp:inline distT="0" distB="0" distL="0" distR="0" wp14:anchorId="70194A20" wp14:editId="4068C731">
+            <wp:extent cx="5265420" cy="7970520"/>
+            <wp:effectExtent l="0" t="0" r="0" b="0"/>
+            <wp:docPr id="14" name="图片 14"/>
+            <wp:cNvGraphicFramePr>
+              <a:graphicFrameLocks xmlns:a="http://schemas.openxmlformats.org/drawingml/2006/main" noChangeAspect="1"/>
+            </wp:cNvGraphicFramePr>
+            <a:graphic xmlns:a="http://schemas.openxmlformats.org/drawingml/2006/main">
+              <a:graphicData uri="http://schemas.openxmlformats.org/drawingml/2006/picture">
+                <pic:pic xmlns:pic="http://schemas.openxmlformats.org/drawingml/2006/picture">
+                  <pic:nvPicPr>
+                    <pic:cNvPr id="0" name="Picture 3"/>
+                    <pic:cNvPicPr>
+                      <a:picLocks noChangeAspect="1" noChangeArrowheads="1"/>
+                    </pic:cNvPicPr>
+                  </pic:nvPicPr>
+                  <pic:blipFill>
+                    <a:blip r:embed="rId23">
+                      <a:extLst>
+                        <a:ext uri="{28A0092B-C50C-407E-A947-70E740481C1C}">
+                          <a14:useLocalDpi xmlns:a14="http://schemas.microsoft.com/office/drawing/2010/main" val="0"/>
+                        </a:ext>
+                      </a:extLst>
+                    </a:blip>
+                    <a:srcRect/>
+                    <a:stretch>
+                      <a:fillRect/>
+                    </a:stretch>
+                  </pic:blipFill>
+                  <pic:spPr bwMode="auto">
+                    <a:xfrm>
+                      <a:off x="0" y="0"/>
+                      <a:ext cx="5265420" cy="7970520"/>
+                    </a:xfrm>
+                    <a:prstGeom prst="rect">
+                      <a:avLst/>
+                    </a:prstGeom>
+                    <a:noFill/>
+                    <a:ln>
+                      <a:noFill/>
+                    </a:ln>
+                  </pic:spPr>
+                </pic:pic>
+              </a:graphicData>
+            </a:graphic>
+          </wp:inline>
+        </w:drawing>
+      </w:r>
+      <w:r>
+        <w:rPr>
+          <w:noProof/>
+          <w:sz w:val="44"/>
+          <w:szCs w:val="44"/>
+        </w:rPr>
+        <w:lastRenderedPageBreak/>
+        <w:drawing>
+          <wp:inline distT="0" distB="0" distL="0" distR="0" wp14:anchorId="1C936097" wp14:editId="53B664E7">
+            <wp:extent cx="5212080" cy="8854440"/>
+            <wp:effectExtent l="0" t="0" r="0" b="0"/>
+            <wp:docPr id="15" name="图片 15"/>
+            <wp:cNvGraphicFramePr>
+              <a:graphicFrameLocks xmlns:a="http://schemas.openxmlformats.org/drawingml/2006/main" noChangeAspect="1"/>
+            </wp:cNvGraphicFramePr>
+            <a:graphic xmlns:a="http://schemas.openxmlformats.org/drawingml/2006/main">
+              <a:graphicData uri="http://schemas.openxmlformats.org/drawingml/2006/picture">
+                <pic:pic xmlns:pic="http://schemas.openxmlformats.org/drawingml/2006/picture">
+                  <pic:nvPicPr>
+                    <pic:cNvPr id="0" name="Picture 4"/>
+                    <pic:cNvPicPr>
+                      <a:picLocks noChangeAspect="1" noChangeArrowheads="1"/>
+                    </pic:cNvPicPr>
+                  </pic:nvPicPr>
+                  <pic:blipFill>
+                    <a:blip r:embed="rId24">
+                      <a:extLst>
+                        <a:ext uri="{28A0092B-C50C-407E-A947-70E740481C1C}">
+                          <a14:useLocalDpi xmlns:a14="http://schemas.microsoft.com/office/drawing/2010/main" val="0"/>
+                        </a:ext>
+                      </a:extLst>
+                    </a:blip>
+                    <a:srcRect/>
+                    <a:stretch>
+                      <a:fillRect/>
+                    </a:stretch>
+                  </pic:blipFill>
+                  <pic:spPr bwMode="auto">
+                    <a:xfrm>
+                      <a:off x="0" y="0"/>
+                      <a:ext cx="5212080" cy="8854440"/>
+                    </a:xfrm>
+                    <a:prstGeom prst="rect">
+                      <a:avLst/>
+                    </a:prstGeom>
+                    <a:noFill/>
+                    <a:ln>
+                      <a:noFill/>
+                    </a:ln>
+                  </pic:spPr>
+                </pic:pic>
+              </a:graphicData>
+            </a:graphic>
+          </wp:inline>
+        </w:drawing>
+      </w:r>
+      <w:r>
+        <w:rPr>
+          <w:noProof/>
+          <w:sz w:val="44"/>
+          <w:szCs w:val="44"/>
+        </w:rPr>
+        <w:lastRenderedPageBreak/>
+        <w:drawing>
+          <wp:inline distT="0" distB="0" distL="0" distR="0" wp14:anchorId="7209C6E0" wp14:editId="2505C917">
+            <wp:extent cx="5273040" cy="6286500"/>
+            <wp:effectExtent l="0" t="0" r="0" b="0"/>
+            <wp:docPr id="16" name="图片 16"/>
+            <wp:cNvGraphicFramePr>
+              <a:graphicFrameLocks xmlns:a="http://schemas.openxmlformats.org/drawingml/2006/main" noChangeAspect="1"/>
+            </wp:cNvGraphicFramePr>
+            <a:graphic xmlns:a="http://schemas.openxmlformats.org/drawingml/2006/main">
+              <a:graphicData uri="http://schemas.openxmlformats.org/drawingml/2006/picture">
+                <pic:pic xmlns:pic="http://schemas.openxmlformats.org/drawingml/2006/picture">
+                  <pic:nvPicPr>
+                    <pic:cNvPr id="0" name="Picture 5"/>
+                    <pic:cNvPicPr>
+                      <a:picLocks noChangeAspect="1" noChangeArrowheads="1"/>
+                    </pic:cNvPicPr>
+                  </pic:nvPicPr>
+                  <pic:blipFill>
+                    <a:blip r:embed="rId25">
+                      <a:extLst>
+                        <a:ext uri="{28A0092B-C50C-407E-A947-70E740481C1C}">
+                          <a14:useLocalDpi xmlns:a14="http://schemas.microsoft.com/office/drawing/2010/main" val="0"/>
+                        </a:ext>
+                      </a:extLst>
+                    </a:blip>
+                    <a:srcRect/>
+                    <a:stretch>
+                      <a:fillRect/>
+                    </a:stretch>
+                  </pic:blipFill>
+                  <pic:spPr bwMode="auto">
+                    <a:xfrm>
+                      <a:off x="0" y="0"/>
+                      <a:ext cx="5273040" cy="6286500"/>
+                    </a:xfrm>
+                    <a:prstGeom prst="rect">
+                      <a:avLst/>
+                    </a:prstGeom>
+                    <a:noFill/>
+                    <a:ln>
+                      <a:noFill/>
+                    </a:ln>
+                  </pic:spPr>
+                </pic:pic>
+              </a:graphicData>
+            </a:graphic>
+          </wp:inline>
+        </w:drawing>
+      </w:r>
+      <w:r>
+        <w:rPr>
+          <w:noProof/>
+          <w:sz w:val="44"/>
+          <w:szCs w:val="44"/>
+        </w:rPr>
+        <w:lastRenderedPageBreak/>
+        <w:drawing>
+          <wp:inline distT="0" distB="0" distL="0" distR="0" wp14:anchorId="1A1B73BE" wp14:editId="5113C75B">
+            <wp:extent cx="5273040" cy="5814060"/>
+            <wp:effectExtent l="0" t="0" r="0" b="0"/>
+            <wp:docPr id="17" name="图片 17"/>
+            <wp:cNvGraphicFramePr>
+              <a:graphicFrameLocks xmlns:a="http://schemas.openxmlformats.org/drawingml/2006/main" noChangeAspect="1"/>
+            </wp:cNvGraphicFramePr>
+            <a:graphic xmlns:a="http://schemas.openxmlformats.org/drawingml/2006/main">
+              <a:graphicData uri="http://schemas.openxmlformats.org/drawingml/2006/picture">
+                <pic:pic xmlns:pic="http://schemas.openxmlformats.org/drawingml/2006/picture">
+                  <pic:nvPicPr>
+                    <pic:cNvPr id="0" name="Picture 6"/>
+                    <pic:cNvPicPr>
+                      <a:picLocks noChangeAspect="1" noChangeArrowheads="1"/>
+                    </pic:cNvPicPr>
+                  </pic:nvPicPr>
+                  <pic:blipFill>
+                    <a:blip r:embed="rId26">
+                      <a:extLst>
+                        <a:ext uri="{28A0092B-C50C-407E-A947-70E740481C1C}">
+                          <a14:useLocalDpi xmlns:a14="http://schemas.microsoft.com/office/drawing/2010/main" val="0"/>
+                        </a:ext>
+                      </a:extLst>
+                    </a:blip>
+                    <a:srcRect/>
+                    <a:stretch>
+                      <a:fillRect/>
+                    </a:stretch>
+                  </pic:blipFill>
+                  <pic:spPr bwMode="auto">
+                    <a:xfrm>
+                      <a:off x="0" y="0"/>
+                      <a:ext cx="5273040" cy="5814060"/>
+                    </a:xfrm>
+                    <a:prstGeom prst="rect">
+                      <a:avLst/>
+                    </a:prstGeom>
+                    <a:noFill/>
+                    <a:ln>
+                      <a:noFill/>
+                    </a:ln>
+                  </pic:spPr>
+                </pic:pic>
+              </a:graphicData>
+            </a:graphic>
+          </wp:inline>
+        </w:drawing>
+      </w:r>
+      <w:r>
+        <w:rPr>
+          <w:noProof/>
+          <w:sz w:val="44"/>
+          <w:szCs w:val="44"/>
+        </w:rPr>
+        <w:lastRenderedPageBreak/>
+        <w:drawing>
+          <wp:inline distT="0" distB="0" distL="0" distR="0" wp14:anchorId="321E8C35" wp14:editId="7F09DD7D">
+            <wp:extent cx="5273040" cy="6126480"/>
+            <wp:effectExtent l="0" t="0" r="0" b="0"/>
+            <wp:docPr id="18" name="图片 18"/>
+            <wp:cNvGraphicFramePr>
+              <a:graphicFrameLocks xmlns:a="http://schemas.openxmlformats.org/drawingml/2006/main" noChangeAspect="1"/>
+            </wp:cNvGraphicFramePr>
+            <a:graphic xmlns:a="http://schemas.openxmlformats.org/drawingml/2006/main">
+              <a:graphicData uri="http://schemas.openxmlformats.org/drawingml/2006/picture">
+                <pic:pic xmlns:pic="http://schemas.openxmlformats.org/drawingml/2006/picture">
+                  <pic:nvPicPr>
+                    <pic:cNvPr id="0" name="Picture 7"/>
+                    <pic:cNvPicPr>
+                      <a:picLocks noChangeAspect="1" noChangeArrowheads="1"/>
+                    </pic:cNvPicPr>
+                  </pic:nvPicPr>
+                  <pic:blipFill>
+                    <a:blip r:embed="rId27">
+                      <a:extLst>
+                        <a:ext uri="{28A0092B-C50C-407E-A947-70E740481C1C}">
+                          <a14:useLocalDpi xmlns:a14="http://schemas.microsoft.com/office/drawing/2010/main" val="0"/>
+                        </a:ext>
+                      </a:extLst>
+                    </a:blip>
+                    <a:srcRect/>
+                    <a:stretch>
+                      <a:fillRect/>
+                    </a:stretch>
+                  </pic:blipFill>
+                  <pic:spPr bwMode="auto">
+                    <a:xfrm>
+                      <a:off x="0" y="0"/>
+                      <a:ext cx="5273040" cy="6126480"/>
+                    </a:xfrm>
+                    <a:prstGeom prst="rect">
+                      <a:avLst/>
+                    </a:prstGeom>
+                    <a:noFill/>
+                    <a:ln>
+                      <a:noFill/>
+                    </a:ln>
+                  </pic:spPr>
+                </pic:pic>
+              </a:graphicData>
+            </a:graphic>
+          </wp:inline>
+        </w:drawing>
+      </w:r>
+      <w:r>
+        <w:rPr>
+          <w:noProof/>
+          <w:sz w:val="44"/>
+          <w:szCs w:val="44"/>
+        </w:rPr>
+        <w:lastRenderedPageBreak/>
+        <w:drawing>
+          <wp:inline distT="0" distB="0" distL="0" distR="0" wp14:anchorId="3272A143" wp14:editId="445546BB">
+            <wp:extent cx="5265420" cy="7101840"/>
+            <wp:effectExtent l="0" t="0" r="0" b="0"/>
+            <wp:docPr id="19" name="图片 19"/>
+            <wp:cNvGraphicFramePr>
+              <a:graphicFrameLocks xmlns:a="http://schemas.openxmlformats.org/drawingml/2006/main" noChangeAspect="1"/>
+            </wp:cNvGraphicFramePr>
+            <a:graphic xmlns:a="http://schemas.openxmlformats.org/drawingml/2006/main">
+              <a:graphicData uri="http://schemas.openxmlformats.org/drawingml/2006/picture">
+                <pic:pic xmlns:pic="http://schemas.openxmlformats.org/drawingml/2006/picture">
+                  <pic:nvPicPr>
+                    <pic:cNvPr id="0" name="Picture 8"/>
+                    <pic:cNvPicPr>
+                      <a:picLocks noChangeAspect="1" noChangeArrowheads="1"/>
+                    </pic:cNvPicPr>
+                  </pic:nvPicPr>
+                  <pic:blipFill>
+                    <a:blip r:embed="rId28">
+                      <a:extLst>
+                        <a:ext uri="{28A0092B-C50C-407E-A947-70E740481C1C}">
+                          <a14:useLocalDpi xmlns:a14="http://schemas.microsoft.com/office/drawing/2010/main" val="0"/>
+                        </a:ext>
+                      </a:extLst>
+                    </a:blip>
+                    <a:srcRect/>
+                    <a:stretch>
+                      <a:fillRect/>
+                    </a:stretch>
+                  </pic:blipFill>
+                  <pic:spPr bwMode="auto">
+                    <a:xfrm>
+                      <a:off x="0" y="0"/>
+                      <a:ext cx="5265420" cy="7101840"/>
+                    </a:xfrm>
+                    <a:prstGeom prst="rect">
+                      <a:avLst/>
+                    </a:prstGeom>
+                    <a:noFill/>
+                    <a:ln>
+                      <a:noFill/>
+                    </a:ln>
+                  </pic:spPr>
+                </pic:pic>
+              </a:graphicData>
+            </a:graphic>
+          </wp:inline>
+        </w:drawing>
+      </w:r>
+      <w:r>
+        <w:rPr>
+          <w:noProof/>
+          <w:sz w:val="44"/>
+          <w:szCs w:val="44"/>
+        </w:rPr>
+        <w:lastRenderedPageBreak/>
+        <w:drawing>
+          <wp:inline distT="0" distB="0" distL="0" distR="0" wp14:anchorId="005892D1" wp14:editId="65B38348">
+            <wp:extent cx="5265420" cy="8069580"/>
+            <wp:effectExtent l="0" t="0" r="0" b="0"/>
+            <wp:docPr id="20" name="图片 20"/>
+            <wp:cNvGraphicFramePr>
+              <a:graphicFrameLocks xmlns:a="http://schemas.openxmlformats.org/drawingml/2006/main" noChangeAspect="1"/>
+            </wp:cNvGraphicFramePr>
+            <a:graphic xmlns:a="http://schemas.openxmlformats.org/drawingml/2006/main">
+              <a:graphicData uri="http://schemas.openxmlformats.org/drawingml/2006/picture">
+                <pic:pic xmlns:pic="http://schemas.openxmlformats.org/drawingml/2006/picture">
+                  <pic:nvPicPr>
+                    <pic:cNvPr id="0" name="Picture 9"/>
+                    <pic:cNvPicPr>
+                      <a:picLocks noChangeAspect="1" noChangeArrowheads="1"/>
+                    </pic:cNvPicPr>
+                  </pic:nvPicPr>
+                  <pic:blipFill>
+                    <a:blip r:embed="rId29">
+                      <a:extLst>
+                        <a:ext uri="{28A0092B-C50C-407E-A947-70E740481C1C}">
+                          <a14:useLocalDpi xmlns:a14="http://schemas.microsoft.com/office/drawing/2010/main" val="0"/>
+                        </a:ext>
+                      </a:extLst>
+                    </a:blip>
+                    <a:srcRect/>
+                    <a:stretch>
+                      <a:fillRect/>
+                    </a:stretch>
+                  </pic:blipFill>
+                  <pic:spPr bwMode="auto">
+                    <a:xfrm>
+                      <a:off x="0" y="0"/>
+                      <a:ext cx="5265420" cy="8069580"/>
+                    </a:xfrm>
+                    <a:prstGeom prst="rect">
+                      <a:avLst/>
+                    </a:prstGeom>
+                    <a:noFill/>
+                    <a:ln>
+                      <a:noFill/>
+                    </a:ln>
+                  </pic:spPr>
+                </pic:pic>
+              </a:graphicData>
+            </a:graphic>
+          </wp:inline>
+        </w:drawing>
+      </w:r>
+      <w:r>
+        <w:rPr>
+          <w:noProof/>
+          <w:sz w:val="44"/>
+          <w:szCs w:val="44"/>
+        </w:rPr>
+        <w:lastRenderedPageBreak/>
+        <w:drawing>
+          <wp:inline distT="0" distB="0" distL="0" distR="0" wp14:anchorId="4462A459" wp14:editId="51122FCE">
+            <wp:extent cx="5265420" cy="5684520"/>
+            <wp:effectExtent l="0" t="0" r="0" b="0"/>
+            <wp:docPr id="21" name="图片 21"/>
+            <wp:cNvGraphicFramePr>
+              <a:graphicFrameLocks xmlns:a="http://schemas.openxmlformats.org/drawingml/2006/main" noChangeAspect="1"/>
+            </wp:cNvGraphicFramePr>
+            <a:graphic xmlns:a="http://schemas.openxmlformats.org/drawingml/2006/main">
+              <a:graphicData uri="http://schemas.openxmlformats.org/drawingml/2006/picture">
+                <pic:pic xmlns:pic="http://schemas.openxmlformats.org/drawingml/2006/picture">
+                  <pic:nvPicPr>
+                    <pic:cNvPr id="0" name="Picture 10"/>
+                    <pic:cNvPicPr>
+                      <a:picLocks noChangeAspect="1" noChangeArrowheads="1"/>
+                    </pic:cNvPicPr>
+                  </pic:nvPicPr>
+                  <pic:blipFill>
+                    <a:blip r:embed="rId30">
+                      <a:extLst>
+                        <a:ext uri="{28A0092B-C50C-407E-A947-70E740481C1C}">
+                          <a14:useLocalDpi xmlns:a14="http://schemas.microsoft.com/office/drawing/2010/main" val="0"/>
+                        </a:ext>
+                      </a:extLst>
+                    </a:blip>
+                    <a:srcRect/>
+                    <a:stretch>
+                      <a:fillRect/>
+                    </a:stretch>
+                  </pic:blipFill>
+                  <pic:spPr bwMode="auto">
+                    <a:xfrm>
+                      <a:off x="0" y="0"/>
+                      <a:ext cx="5265420" cy="5684520"/>
+                    </a:xfrm>
+                    <a:prstGeom prst="rect">
+                      <a:avLst/>
+                    </a:prstGeom>
+                    <a:noFill/>
+                    <a:ln>
+                      <a:noFill/>
+                    </a:ln>
+                  </pic:spPr>
+                </pic:pic>
+              </a:graphicData>
+            </a:graphic>
+          </wp:inline>
+        </w:drawing>
+      </w:r>
+      <w:r>
+        <w:rPr>
+          <w:noProof/>
+          <w:sz w:val="44"/>
+          <w:szCs w:val="44"/>
+        </w:rPr>
+        <w:lastRenderedPageBreak/>
+        <w:drawing>
+          <wp:inline distT="0" distB="0" distL="0" distR="0" wp14:anchorId="4EF32765" wp14:editId="2EFD7DFF">
+            <wp:extent cx="4290060" cy="8069580"/>
+            <wp:effectExtent l="0" t="0" r="0" b="0"/>
+            <wp:docPr id="22" name="图片 22"/>
+            <wp:cNvGraphicFramePr>
+              <a:graphicFrameLocks xmlns:a="http://schemas.openxmlformats.org/drawingml/2006/main" noChangeAspect="1"/>
+            </wp:cNvGraphicFramePr>
+            <a:graphic xmlns:a="http://schemas.openxmlformats.org/drawingml/2006/main">
+              <a:graphicData uri="http://schemas.openxmlformats.org/drawingml/2006/picture">
+                <pic:pic xmlns:pic="http://schemas.openxmlformats.org/drawingml/2006/picture">
+                  <pic:nvPicPr>
+                    <pic:cNvPr id="0" name="Picture 11"/>
+                    <pic:cNvPicPr>
+                      <a:picLocks noChangeAspect="1" noChangeArrowheads="1"/>
+                    </pic:cNvPicPr>
+                  </pic:nvPicPr>
+                  <pic:blipFill>
+                    <a:blip r:embed="rId31">
+                      <a:extLst>
+                        <a:ext uri="{28A0092B-C50C-407E-A947-70E740481C1C}">
+                          <a14:useLocalDpi xmlns:a14="http://schemas.microsoft.com/office/drawing/2010/main" val="0"/>
+                        </a:ext>
+                      </a:extLst>
+                    </a:blip>
+                    <a:srcRect/>
+                    <a:stretch>
+                      <a:fillRect/>
+                    </a:stretch>
+                  </pic:blipFill>
+                  <pic:spPr bwMode="auto">
+                    <a:xfrm>
+                      <a:off x="0" y="0"/>
+                      <a:ext cx="4290060" cy="8069580"/>
+                    </a:xfrm>
+                    <a:prstGeom prst="rect">
+                      <a:avLst/>
+                    </a:prstGeom>
+                    <a:noFill/>
+                    <a:ln>
+                      <a:noFill/>
+                    </a:ln>
+                  </pic:spPr>
+                </pic:pic>
+              </a:graphicData>
+            </a:graphic>
+          </wp:inline>
+        </w:drawing>
+      </w:r>
+      <w:r>
+        <w:rPr>
+          <w:noProof/>
+          <w:sz w:val="44"/>
+          <w:szCs w:val="44"/>
+        </w:rPr>
+        <w:lastRenderedPageBreak/>
+        <w:drawing>
+          <wp:inline distT="0" distB="0" distL="0" distR="0" wp14:anchorId="77AD15DA" wp14:editId="38FAD297">
+            <wp:extent cx="4267200" cy="8854440"/>
+            <wp:effectExtent l="0" t="0" r="0" b="0"/>
+            <wp:docPr id="23" name="图片 23"/>
+            <wp:cNvGraphicFramePr>
+              <a:graphicFrameLocks xmlns:a="http://schemas.openxmlformats.org/drawingml/2006/main" noChangeAspect="1"/>
+            </wp:cNvGraphicFramePr>
+            <a:graphic xmlns:a="http://schemas.openxmlformats.org/drawingml/2006/main">
+              <a:graphicData uri="http://schemas.openxmlformats.org/drawingml/2006/picture">
+                <pic:pic xmlns:pic="http://schemas.openxmlformats.org/drawingml/2006/picture">
+                  <pic:nvPicPr>
+                    <pic:cNvPr id="0" name="Picture 12"/>
+                    <pic:cNvPicPr>
+                      <a:picLocks noChangeAspect="1" noChangeArrowheads="1"/>
+                    </pic:cNvPicPr>
+                  </pic:nvPicPr>
+                  <pic:blipFill>
+                    <a:blip r:embed="rId32">
+                      <a:extLst>
+                        <a:ext uri="{28A0092B-C50C-407E-A947-70E740481C1C}">
+                          <a14:useLocalDpi xmlns:a14="http://schemas.microsoft.com/office/drawing/2010/main" val="0"/>
+                        </a:ext>
+                      </a:extLst>
+                    </a:blip>
+                    <a:srcRect/>
+                    <a:stretch>
+                      <a:fillRect/>
+                    </a:stretch>
+                  </pic:blipFill>
+                  <pic:spPr bwMode="auto">
+                    <a:xfrm>
+                      <a:off x="0" y="0"/>
+                      <a:ext cx="4267200" cy="8854440"/>
+                    </a:xfrm>
+                    <a:prstGeom prst="rect">
+                      <a:avLst/>
+                    </a:prstGeom>
+                    <a:noFill/>
+                    <a:ln>
+                      <a:noFill/>
+                    </a:ln>
+                  </pic:spPr>
+                </pic:pic>
+              </a:graphicData>
+            </a:graphic>
+          </wp:inline>
+        </w:drawing>
+      </w:r>
+      <w:r>
+        <w:rPr>
+          <w:noProof/>
+          <w:sz w:val="44"/>
+          <w:szCs w:val="44"/>
+        </w:rPr>
+        <w:lastRenderedPageBreak/>
+        <w:drawing>
+          <wp:inline distT="0" distB="0" distL="0" distR="0" wp14:anchorId="0653A331" wp14:editId="05B5C654">
+            <wp:extent cx="5265420" cy="7101840"/>
+            <wp:effectExtent l="0" t="0" r="0" b="0"/>
+            <wp:docPr id="24" name="图片 24"/>
+            <wp:cNvGraphicFramePr>
+              <a:graphicFrameLocks xmlns:a="http://schemas.openxmlformats.org/drawingml/2006/main" noChangeAspect="1"/>
+            </wp:cNvGraphicFramePr>
+            <a:graphic xmlns:a="http://schemas.openxmlformats.org/drawingml/2006/main">
+              <a:graphicData uri="http://schemas.openxmlformats.org/drawingml/2006/picture">
+                <pic:pic xmlns:pic="http://schemas.openxmlformats.org/drawingml/2006/picture">
+                  <pic:nvPicPr>
+                    <pic:cNvPr id="0" name="Picture 13"/>
+                    <pic:cNvPicPr>
+                      <a:picLocks noChangeAspect="1" noChangeArrowheads="1"/>
+                    </pic:cNvPicPr>
+                  </pic:nvPicPr>
+                  <pic:blipFill>
+                    <a:blip r:embed="rId33">
+                      <a:extLst>
+                        <a:ext uri="{28A0092B-C50C-407E-A947-70E740481C1C}">
+                          <a14:useLocalDpi xmlns:a14="http://schemas.microsoft.com/office/drawing/2010/main" val="0"/>
+                        </a:ext>
+                      </a:extLst>
+                    </a:blip>
+                    <a:srcRect/>
+                    <a:stretch>
+                      <a:fillRect/>
+                    </a:stretch>
+                  </pic:blipFill>
+                  <pic:spPr bwMode="auto">
+                    <a:xfrm>
+                      <a:off x="0" y="0"/>
+                      <a:ext cx="5265420" cy="7101840"/>
+                    </a:xfrm>
+                    <a:prstGeom prst="rect">
+                      <a:avLst/>
+                    </a:prstGeom>
+                    <a:noFill/>
+                    <a:ln>
+                      <a:noFill/>
+                    </a:ln>
+                  </pic:spPr>
+                </pic:pic>
+              </a:graphicData>
+            </a:graphic>
+          </wp:inline>
+        </w:drawing>
+      </w:r>
+      <w:r>
+        <w:rPr>
+          <w:noProof/>
+          <w:sz w:val="44"/>
+          <w:szCs w:val="44"/>
+        </w:rPr>
+        <w:lastRenderedPageBreak/>
+        <w:drawing>
+          <wp:inline distT="0" distB="0" distL="0" distR="0" wp14:anchorId="2CA0C701" wp14:editId="54B68F86">
+            <wp:extent cx="4495800" cy="8069580"/>
+            <wp:effectExtent l="0" t="0" r="0" b="0"/>
+            <wp:docPr id="25" name="图片 25"/>
+            <wp:cNvGraphicFramePr>
+              <a:graphicFrameLocks xmlns:a="http://schemas.openxmlformats.org/drawingml/2006/main" noChangeAspect="1"/>
+            </wp:cNvGraphicFramePr>
+            <a:graphic xmlns:a="http://schemas.openxmlformats.org/drawingml/2006/main">
+              <a:graphicData uri="http://schemas.openxmlformats.org/drawingml/2006/picture">
+                <pic:pic xmlns:pic="http://schemas.openxmlformats.org/drawingml/2006/picture">
+                  <pic:nvPicPr>
+                    <pic:cNvPr id="0" name="Picture 14"/>
+                    <pic:cNvPicPr>
+                      <a:picLocks noChangeAspect="1" noChangeArrowheads="1"/>
+                    </pic:cNvPicPr>
+                  </pic:nvPicPr>
+                  <pic:blipFill>
+                    <a:blip r:embed="rId34">
+                      <a:extLst>
+                        <a:ext uri="{28A0092B-C50C-407E-A947-70E740481C1C}">
+                          <a14:useLocalDpi xmlns:a14="http://schemas.microsoft.com/office/drawing/2010/main" val="0"/>
+                        </a:ext>
+                      </a:extLst>
+                    </a:blip>
+                    <a:srcRect/>
+                    <a:stretch>
+                      <a:fillRect/>
+                    </a:stretch>
+                  </pic:blipFill>
+                  <pic:spPr bwMode="auto">
+                    <a:xfrm>
+                      <a:off x="0" y="0"/>
+                      <a:ext cx="4495800" cy="8069580"/>
+                    </a:xfrm>
+                    <a:prstGeom prst="rect">
+                      <a:avLst/>
+                    </a:prstGeom>
+                    <a:noFill/>
+                    <a:ln>
+                      <a:noFill/>
+                    </a:ln>
+                  </pic:spPr>
+                </pic:pic>
+              </a:graphicData>
+            </a:graphic>
+          </wp:inline>
+        </w:drawing>
+      </w:r>
+      <w:r>
+        <w:rPr>
+          <w:noProof/>
+          <w:sz w:val="44"/>
+          <w:szCs w:val="44"/>
+        </w:rPr>
+        <w:lastRenderedPageBreak/>
+        <w:drawing>
+          <wp:inline distT="0" distB="0" distL="0" distR="0" wp14:anchorId="1D7204D5" wp14:editId="08E79C13">
+            <wp:extent cx="4046220" cy="6370320"/>
+            <wp:effectExtent l="0" t="0" r="0" b="0"/>
+            <wp:docPr id="26" name="图片 26"/>
+            <wp:cNvGraphicFramePr>
+              <a:graphicFrameLocks xmlns:a="http://schemas.openxmlformats.org/drawingml/2006/main" noChangeAspect="1"/>
+            </wp:cNvGraphicFramePr>
+            <a:graphic xmlns:a="http://schemas.openxmlformats.org/drawingml/2006/main">
+              <a:graphicData uri="http://schemas.openxmlformats.org/drawingml/2006/picture">
+                <pic:pic xmlns:pic="http://schemas.openxmlformats.org/drawingml/2006/picture">
+                  <pic:nvPicPr>
+                    <pic:cNvPr id="0" name="Picture 15"/>
+                    <pic:cNvPicPr>
+                      <a:picLocks noChangeAspect="1" noChangeArrowheads="1"/>
+                    </pic:cNvPicPr>
+                  </pic:nvPicPr>
+                  <pic:blipFill>
+                    <a:blip r:embed="rId35">
+                      <a:extLst>
+                        <a:ext uri="{28A0092B-C50C-407E-A947-70E740481C1C}">
+                          <a14:useLocalDpi xmlns:a14="http://schemas.microsoft.com/office/drawing/2010/main" val="0"/>
+                        </a:ext>
+                      </a:extLst>
+                    </a:blip>
+                    <a:srcRect/>
+                    <a:stretch>
+                      <a:fillRect/>
+                    </a:stretch>
+                  </pic:blipFill>
+                  <pic:spPr bwMode="auto">
+                    <a:xfrm>
+                      <a:off x="0" y="0"/>
+                      <a:ext cx="4046220" cy="6370320"/>
+                    </a:xfrm>
+                    <a:prstGeom prst="rect">
+                      <a:avLst/>
+                    </a:prstGeom>
+                    <a:noFill/>
+                    <a:ln>
+                      <a:noFill/>
+                    </a:ln>
+                  </pic:spPr>
+                </pic:pic>
+              </a:graphicData>
+            </a:graphic>
+          </wp:inline>
+        </w:drawing>
+      </w:r>
+      <w:r>
+        <w:rPr>
+          <w:noProof/>
+          <w:sz w:val="44"/>
+          <w:szCs w:val="44"/>
+        </w:rPr>
+        <w:lastRenderedPageBreak/>
+        <w:drawing>
+          <wp:inline distT="0" distB="0" distL="0" distR="0" wp14:anchorId="2427A5DB" wp14:editId="08EE7095">
+            <wp:extent cx="4762500" cy="6370320"/>
+            <wp:effectExtent l="0" t="0" r="0" b="0"/>
+            <wp:docPr id="27" name="图片 27"/>
+            <wp:cNvGraphicFramePr>
+              <a:graphicFrameLocks xmlns:a="http://schemas.openxmlformats.org/drawingml/2006/main" noChangeAspect="1"/>
+            </wp:cNvGraphicFramePr>
+            <a:graphic xmlns:a="http://schemas.openxmlformats.org/drawingml/2006/main">
+              <a:graphicData uri="http://schemas.openxmlformats.org/drawingml/2006/picture">
+                <pic:pic xmlns:pic="http://schemas.openxmlformats.org/drawingml/2006/picture">
+                  <pic:nvPicPr>
+                    <pic:cNvPr id="0" name="Picture 16"/>
+                    <pic:cNvPicPr>
+                      <a:picLocks noChangeAspect="1" noChangeArrowheads="1"/>
+                    </pic:cNvPicPr>
+                  </pic:nvPicPr>
+                  <pic:blipFill>
+                    <a:blip r:embed="rId36">
+                      <a:extLst>
+                        <a:ext uri="{28A0092B-C50C-407E-A947-70E740481C1C}">
+                          <a14:useLocalDpi xmlns:a14="http://schemas.microsoft.com/office/drawing/2010/main" val="0"/>
+                        </a:ext>
+                      </a:extLst>
+                    </a:blip>
+                    <a:srcRect/>
+                    <a:stretch>
+                      <a:fillRect/>
+                    </a:stretch>
+                  </pic:blipFill>
+                  <pic:spPr bwMode="auto">
+                    <a:xfrm>
+                      <a:off x="0" y="0"/>
+                      <a:ext cx="4762500" cy="6370320"/>
+                    </a:xfrm>
+                    <a:prstGeom prst="rect">
+                      <a:avLst/>
+                    </a:prstGeom>
+                    <a:noFill/>
+                    <a:ln>
+                      <a:noFill/>
+                    </a:ln>
+                  </pic:spPr>
+                </pic:pic>
+              </a:graphicData>
+            </a:graphic>
+          </wp:inline>
+        </w:drawing>
+      </w:r>
+      <w:r>
+        <w:rPr>
+          <w:noProof/>
+          <w:sz w:val="44"/>
+          <w:szCs w:val="44"/>
+        </w:rPr>
+        <w:lastRenderedPageBreak/>
+        <w:drawing>
+          <wp:inline distT="0" distB="0" distL="0" distR="0" wp14:anchorId="4B2EF280" wp14:editId="3CFD3D2A">
+            <wp:extent cx="4259580" cy="6370320"/>
+            <wp:effectExtent l="0" t="0" r="0" b="0"/>
+            <wp:docPr id="28" name="图片 28"/>
+            <wp:cNvGraphicFramePr>
+              <a:graphicFrameLocks xmlns:a="http://schemas.openxmlformats.org/drawingml/2006/main" noChangeAspect="1"/>
+            </wp:cNvGraphicFramePr>
+            <a:graphic xmlns:a="http://schemas.openxmlformats.org/drawingml/2006/main">
+              <a:graphicData uri="http://schemas.openxmlformats.org/drawingml/2006/picture">
+                <pic:pic xmlns:pic="http://schemas.openxmlformats.org/drawingml/2006/picture">
+                  <pic:nvPicPr>
+                    <pic:cNvPr id="0" name="Picture 17"/>
+                    <pic:cNvPicPr>
+                      <a:picLocks noChangeAspect="1" noChangeArrowheads="1"/>
+                    </pic:cNvPicPr>
+                  </pic:nvPicPr>
+                  <pic:blipFill>
+                    <a:blip r:embed="rId37">
+                      <a:extLst>
+                        <a:ext uri="{28A0092B-C50C-407E-A947-70E740481C1C}">
+                          <a14:useLocalDpi xmlns:a14="http://schemas.microsoft.com/office/drawing/2010/main" val="0"/>
+                        </a:ext>
+                      </a:extLst>
+                    </a:blip>
+                    <a:srcRect/>
+                    <a:stretch>
+                      <a:fillRect/>
+                    </a:stretch>
+                  </pic:blipFill>
+                  <pic:spPr bwMode="auto">
+                    <a:xfrm>
+                      <a:off x="0" y="0"/>
+                      <a:ext cx="4259580" cy="6370320"/>
+                    </a:xfrm>
+                    <a:prstGeom prst="rect">
+                      <a:avLst/>
+                    </a:prstGeom>
+                    <a:noFill/>
+                    <a:ln>
+                      <a:noFill/>
+                    </a:ln>
+                  </pic:spPr>
+                </pic:pic>
+              </a:graphicData>
+            </a:graphic>
+          </wp:inline>
+        </w:drawing>
+      </w:r>
+    </w:p>
+    <w:p>
+      <w:pPr>
+        <w:rPr>
+          <w:sz w:val="44"/>
+          <w:szCs w:val="44"/>
+        </w:rPr>
+      </w:pPr>
+    </w:p>
+    <w:p>
+      <w:pPr>
+        <w:rPr>
+          <w:sz w:val="44"/>
+          <w:szCs w:val="44"/>
+        </w:rPr>
+      </w:pPr>
+    </w:p>
+    <w:p>
+      <w:pPr>
+        <w:rPr>
+          <w:sz w:val="44"/>
+          <w:szCs w:val="44"/>
+        </w:rPr>
+      </w:pPr>
+    </w:p>
+    <w:p>
+      <w:pPr>
+        <w:rPr>
+          <w:sz w:val="44"/>
+          <w:szCs w:val="44"/>
+        </w:rPr>
+      </w:pPr>
+    </w:p>
+    <w:p>
+      <w:pPr>
+        <w:rPr>
+          <w:rFonts w:hint="eastAsia"/>
+          <w:sz w:val="44"/>
+          <w:szCs w:val="44"/>
+        </w:rPr>
+      </w:pPr>
+      <w:bookmarkStart w:id="0" w:name="_GoBack"/>
+      <w:bookmarkEnd w:id="0"/>
+    </w:p>
+    <w:p>
+      <w:pPr>
+        <w:rPr>
+          <w:sz w:val="44"/>
+          <w:szCs w:val="44"/>
+        </w:rPr>
+      </w:pPr>
+      <w:r>
+        <w:rPr>
+          <w:sz w:val="44"/>
+          <w:szCs w:val="44"/>
+        </w:rPr>
+        <w:lastRenderedPageBreak/>
         <w:t>CRC Cards</w:t>
       </w:r>
     </w:p>
@@ -3025,7 +3988,6 @@
                 <w:sz w:val="32"/>
                 <w:szCs w:val="32"/>
               </w:rPr>
-              <w:lastRenderedPageBreak/>
               <w:t>Attributes:</w:t>
             </w:r>
           </w:p>
@@ -3555,7 +4517,6 @@
                 <w:sz w:val="32"/>
                 <w:szCs w:val="32"/>
               </w:rPr>
-              <w:lastRenderedPageBreak/>
               <w:t>Attributes:</w:t>
             </w:r>
           </w:p>
@@ -3800,6 +4761,7 @@
                 <w:sz w:val="30"/>
                 <w:szCs w:val="30"/>
               </w:rPr>
+              <w:lastRenderedPageBreak/>
               <w:t>Class Name: User</w:t>
             </w:r>
           </w:p>
@@ -4086,7 +5048,6 @@
                 <w:sz w:val="32"/>
                 <w:szCs w:val="32"/>
               </w:rPr>
-              <w:lastRenderedPageBreak/>
               <w:t>Attributes:</w:t>
             </w:r>
           </w:p>
@@ -4333,6 +5294,7 @@
                 <w:sz w:val="30"/>
                 <w:szCs w:val="30"/>
               </w:rPr>
+              <w:lastRenderedPageBreak/>
               <w:t>Class Name: Donor</w:t>
             </w:r>
           </w:p>
@@ -4679,7 +5641,6 @@
                 <w:sz w:val="32"/>
                 <w:szCs w:val="32"/>
               </w:rPr>
-              <w:lastRenderedPageBreak/>
               <w:t>Attributes:</w:t>
             </w:r>
           </w:p>
@@ -4843,6 +5804,7 @@
                 <w:sz w:val="30"/>
                 <w:szCs w:val="30"/>
               </w:rPr>
+              <w:lastRenderedPageBreak/>
               <w:t>Class Name: Requestor</w:t>
             </w:r>
           </w:p>
@@ -5181,7 +6143,6 @@
                 <w:sz w:val="32"/>
                 <w:szCs w:val="32"/>
               </w:rPr>
-              <w:lastRenderedPageBreak/>
               <w:t>Attributes:</w:t>
             </w:r>
           </w:p>
@@ -5330,6 +6291,7 @@
           <w:sz w:val="44"/>
           <w:szCs w:val="44"/>
         </w:rPr>
+        <w:lastRenderedPageBreak/>
         <w:t>Backend Method Specification: /donor/request/list</w:t>
       </w:r>
     </w:p>
@@ -5930,7 +6892,6 @@
                 <w:szCs w:val="21"/>
                 <w:u w:color="000000"/>
               </w:rPr>
-              <w:lastRenderedPageBreak/>
               <w:t>Pre-Conditions: User is logged in and has valid token, user is a donor.</w:t>
             </w:r>
           </w:p>
@@ -7495,6 +8456,7 @@
                 <w:szCs w:val="21"/>
                 <w:u w:color="000000"/>
               </w:rPr>
+              <w:lastRenderedPageBreak/>
               <w:t>Algorithm Specification:</w:t>
             </w:r>
           </w:p>

</xml_diff>